<commit_message>
Fixed some errors ISA...
</commit_message>
<xml_diff>
--- a/ERD/2-Alia Magdy-Super Market-Phase 1.docx
+++ b/ERD/2-Alia Magdy-Super Market-Phase 1.docx
@@ -214,7 +214,29 @@
           <w:szCs w:val="40"/>
           <w:lang w:bidi="ar-EG"/>
         </w:rPr>
-        <w:t xml:space="preserve"> intelligence</w:t>
+        <w:t xml:space="preserve"> </w:t>
+      </w:r>
+      <w:r>
+        <w:rPr>
+          <w:rFonts w:asciiTheme="majorBidi" w:hAnsiTheme="majorBidi" w:cstheme="majorBidi"/>
+          <w:b/>
+          <w:bCs/>
+          <w:sz w:val="40"/>
+          <w:szCs w:val="40"/>
+          <w:lang w:bidi="ar-EG"/>
+        </w:rPr>
+        <w:t>I</w:t>
+      </w:r>
+      <w:r>
+        <w:rPr>
+          <w:rFonts w:asciiTheme="majorBidi" w:hAnsiTheme="majorBidi" w:cstheme="majorBidi"/>
+          <w:b/>
+          <w:bCs/>
+          <w:sz w:val="40"/>
+          <w:szCs w:val="40"/>
+          <w:lang w:bidi="ar-EG"/>
+        </w:rPr>
+        <w:t>ntelligence</w:t>
       </w:r>
     </w:p>
     <w:p>
@@ -956,14 +978,40 @@
           <w:rFonts w:asciiTheme="majorBidi" w:hAnsiTheme="majorBidi" w:cstheme="majorBidi"/>
           <w:b/>
           <w:bCs/>
+          <w:sz w:val="40"/>
+          <w:szCs w:val="40"/>
+          <w:lang w:bidi="ar-EG"/>
+        </w:rPr>
+        <w:lastRenderedPageBreak/>
+        <w:t>ERD:</w:t>
+      </w:r>
+    </w:p>
+    <w:p>
+      <w:pPr>
+        <w:pStyle w:val="ListParagraph"/>
+        <w:ind w:left="360" w:right="-360"/>
+        <w:rPr>
+          <w:rFonts w:asciiTheme="majorBidi" w:hAnsiTheme="majorBidi" w:cstheme="majorBidi"/>
+          <w:b/>
+          <w:bCs/>
+          <w:sz w:val="44"/>
+          <w:szCs w:val="44"/>
+          <w:rtl/>
+          <w:lang w:bidi="ar-EG"/>
+        </w:rPr>
+      </w:pPr>
+      <w:r>
+        <w:rPr>
+          <w:rFonts w:asciiTheme="majorBidi" w:hAnsiTheme="majorBidi" w:cstheme="majorBidi"/>
+          <w:b/>
+          <w:bCs/>
           <w:noProof/>
           <w:sz w:val="44"/>
           <w:szCs w:val="44"/>
           <w:lang w:bidi="ar-EG"/>
         </w:rPr>
-        <w:lastRenderedPageBreak/>
         <w:drawing>
-          <wp:anchor distT="0" distB="0" distL="114300" distR="114300" simplePos="0" relativeHeight="251660288" behindDoc="0" locked="0" layoutInCell="1" allowOverlap="1" wp14:anchorId="2507B1A2" wp14:editId="5ACAD54F">
+          <wp:anchor distT="0" distB="0" distL="114300" distR="114300" simplePos="0" relativeHeight="251660288" behindDoc="0" locked="0" layoutInCell="1" allowOverlap="1" wp14:anchorId="0FF8CACD" wp14:editId="42266B8C">
             <wp:simplePos x="0" y="0"/>
             <wp:positionH relativeFrom="margin">
               <wp:align>center</wp:align>
@@ -971,10 +1019,10 @@
             <wp:positionV relativeFrom="margin">
               <wp:align>center</wp:align>
             </wp:positionV>
-            <wp:extent cx="6629400" cy="7157085"/>
-            <wp:effectExtent l="0" t="0" r="0" b="5715"/>
+            <wp:extent cx="6957060" cy="6827520"/>
+            <wp:effectExtent l="0" t="0" r="0" b="0"/>
             <wp:wrapSquare wrapText="bothSides"/>
-            <wp:docPr id="1053873414" name="Picture 1"/>
+            <wp:docPr id="710120045" name="Picture 1" descr="A diagram of a computer system&#10;&#10;AI-generated content may be incorrect."/>
             <wp:cNvGraphicFramePr>
               <a:graphicFrameLocks xmlns:a="http://schemas.openxmlformats.org/drawingml/2006/main" noChangeAspect="1"/>
             </wp:cNvGraphicFramePr>
@@ -982,7 +1030,7 @@
               <a:graphicData uri="http://schemas.openxmlformats.org/drawingml/2006/picture">
                 <pic:pic xmlns:pic="http://schemas.openxmlformats.org/drawingml/2006/picture">
                   <pic:nvPicPr>
-                    <pic:cNvPr id="1053873414" name="Picture 1053873414"/>
+                    <pic:cNvPr id="710120045" name="Picture 1" descr="A diagram of a computer system&#10;&#10;AI-generated content may be incorrect."/>
                     <pic:cNvPicPr/>
                   </pic:nvPicPr>
                   <pic:blipFill rotWithShape="1">
@@ -993,13 +1041,13 @@
                         </a:ext>
                       </a:extLst>
                     </a:blip>
-                    <a:srcRect l="4615" t="15590" r="5257" b="15613"/>
+                    <a:srcRect l="4743" t="18944" r="5899" b="19057"/>
                     <a:stretch/>
                   </pic:blipFill>
                   <pic:spPr bwMode="auto">
                     <a:xfrm>
                       <a:off x="0" y="0"/>
-                      <a:ext cx="6629400" cy="7157085"/>
+                      <a:ext cx="6957060" cy="6827520"/>
                     </a:xfrm>
                     <a:prstGeom prst="rect">
                       <a:avLst/>
@@ -1030,32 +1078,6 @@
           <w:rFonts w:asciiTheme="majorBidi" w:hAnsiTheme="majorBidi" w:cstheme="majorBidi"/>
           <w:b/>
           <w:bCs/>
-          <w:sz w:val="40"/>
-          <w:szCs w:val="40"/>
-          <w:lang w:bidi="ar-EG"/>
-        </w:rPr>
-        <w:t>ERD:</w:t>
-      </w:r>
-    </w:p>
-    <w:p>
-      <w:pPr>
-        <w:pStyle w:val="ListParagraph"/>
-        <w:ind w:left="360" w:right="-360"/>
-        <w:rPr>
-          <w:rFonts w:asciiTheme="majorBidi" w:hAnsiTheme="majorBidi" w:cstheme="majorBidi"/>
-          <w:b/>
-          <w:bCs/>
-          <w:sz w:val="44"/>
-          <w:szCs w:val="44"/>
-          <w:rtl/>
-          <w:lang w:bidi="ar-EG"/>
-        </w:rPr>
-      </w:pPr>
-      <w:r>
-        <w:rPr>
-          <w:rFonts w:asciiTheme="majorBidi" w:hAnsiTheme="majorBidi" w:cstheme="majorBidi"/>
-          <w:b/>
-          <w:bCs/>
           <w:sz w:val="44"/>
           <w:szCs w:val="44"/>
           <w:lang w:bidi="ar-EG"/>
@@ -1097,115 +1119,138 @@
     <w:tbl>
       <w:tblPr>
         <w:tblStyle w:val="TableGrid"/>
-        <w:tblW w:w="9265" w:type="dxa"/>
-        <w:jc w:val="center"/>
+        <w:tblW w:w="0" w:type="auto"/>
         <w:tblLook w:val="04A0" w:firstRow="1" w:lastRow="0" w:firstColumn="1" w:lastColumn="0" w:noHBand="0" w:noVBand="1"/>
       </w:tblPr>
       <w:tblGrid>
-        <w:gridCol w:w="1423"/>
-        <w:gridCol w:w="2529"/>
-        <w:gridCol w:w="5313"/>
+        <w:gridCol w:w="1345"/>
+        <w:gridCol w:w="2790"/>
+        <w:gridCol w:w="5215"/>
       </w:tblGrid>
       <w:tr>
         <w:trPr>
-          <w:trHeight w:val="512"/>
-          <w:jc w:val="center"/>
+          <w:trHeight w:val="1025"/>
         </w:trPr>
         <w:tc>
           <w:tcPr>
-            <w:tcW w:w="1423" w:type="dxa"/>
-          </w:tcPr>
-          <w:p>
-            <w:pPr>
-              <w:spacing w:before="240"/>
-              <w:ind w:left="68" w:right="60"/>
-              <w:rPr>
-                <w:rFonts w:asciiTheme="majorBidi" w:hAnsiTheme="majorBidi" w:cstheme="majorBidi"/>
-                <w:b/>
-                <w:bCs/>
-                <w:lang w:bidi="ar-EG"/>
-              </w:rPr>
-            </w:pPr>
-          </w:p>
-        </w:tc>
-        <w:tc>
-          <w:tcPr>
-            <w:tcW w:w="2529" w:type="dxa"/>
-          </w:tcPr>
-          <w:p>
-            <w:pPr>
-              <w:spacing w:before="240" w:after="160" w:line="278" w:lineRule="auto"/>
-              <w:ind w:left="86" w:right="68"/>
-              <w:rPr>
-                <w:rFonts w:asciiTheme="majorBidi" w:hAnsiTheme="majorBidi" w:cstheme="majorBidi"/>
-                <w:b/>
-                <w:bCs/>
-                <w:lang w:bidi="ar-EG"/>
-              </w:rPr>
-            </w:pPr>
-            <w:r>
-              <w:rPr>
-                <w:rFonts w:asciiTheme="majorBidi" w:hAnsiTheme="majorBidi" w:cstheme="majorBidi"/>
-                <w:b/>
-                <w:bCs/>
-                <w:lang w:bidi="ar-EG"/>
-              </w:rPr>
-              <w:t xml:space="preserve">Requirement </w:t>
-            </w:r>
-          </w:p>
-        </w:tc>
-        <w:tc>
-          <w:tcPr>
-            <w:tcW w:w="5313" w:type="dxa"/>
-          </w:tcPr>
-          <w:p>
-            <w:pPr>
-              <w:spacing w:before="240" w:after="160" w:line="278" w:lineRule="auto"/>
-              <w:ind w:left="78" w:right="-17"/>
-              <w:rPr>
-                <w:rFonts w:asciiTheme="majorBidi" w:hAnsiTheme="majorBidi" w:cstheme="majorBidi"/>
-                <w:b/>
-                <w:bCs/>
-                <w:lang w:bidi="ar-EG"/>
-              </w:rPr>
-            </w:pPr>
-            <w:r>
-              <w:rPr>
-                <w:rFonts w:asciiTheme="majorBidi" w:hAnsiTheme="majorBidi" w:cstheme="majorBidi"/>
-                <w:b/>
-                <w:bCs/>
-                <w:lang w:bidi="ar-EG"/>
-              </w:rPr>
-              <w:t xml:space="preserve">Description </w:t>
+            <w:tcW w:w="1345" w:type="dxa"/>
+            <w:vAlign w:val="center"/>
+            <w:hideMark/>
+          </w:tcPr>
+          <w:p>
+            <w:pPr>
+              <w:jc w:val="center"/>
+              <w:rPr>
+                <w:rFonts w:ascii="Times New Roman" w:eastAsia="Times New Roman" w:hAnsi="Times New Roman" w:cs="Times New Roman"/>
+                <w:b/>
+                <w:bCs/>
+                <w:kern w:val="0"/>
+                <w:sz w:val="26"/>
+                <w:szCs w:val="26"/>
+                <w14:ligatures w14:val="none"/>
+              </w:rPr>
+            </w:pPr>
+          </w:p>
+        </w:tc>
+        <w:tc>
+          <w:tcPr>
+            <w:tcW w:w="2790" w:type="dxa"/>
+            <w:vAlign w:val="center"/>
+            <w:hideMark/>
+          </w:tcPr>
+          <w:p>
+            <w:pPr>
+              <w:jc w:val="center"/>
+              <w:rPr>
+                <w:rFonts w:ascii="Times New Roman" w:eastAsia="Times New Roman" w:hAnsi="Times New Roman" w:cs="Times New Roman"/>
+                <w:b/>
+                <w:bCs/>
+                <w:kern w:val="0"/>
+                <w:sz w:val="26"/>
+                <w:szCs w:val="26"/>
+                <w14:ligatures w14:val="none"/>
+              </w:rPr>
+            </w:pPr>
+            <w:r>
+              <w:rPr>
+                <w:rFonts w:ascii="Times New Roman" w:eastAsia="Times New Roman" w:hAnsi="Times New Roman" w:cs="Times New Roman"/>
+                <w:b/>
+                <w:bCs/>
+                <w:kern w:val="0"/>
+                <w:sz w:val="26"/>
+                <w:szCs w:val="26"/>
+                <w14:ligatures w14:val="none"/>
+              </w:rPr>
+              <w:t>Requirement</w:t>
+            </w:r>
+          </w:p>
+        </w:tc>
+        <w:tc>
+          <w:tcPr>
+            <w:tcW w:w="5215" w:type="dxa"/>
+            <w:vAlign w:val="center"/>
+            <w:hideMark/>
+          </w:tcPr>
+          <w:p>
+            <w:pPr>
+              <w:jc w:val="center"/>
+              <w:rPr>
+                <w:rFonts w:ascii="Times New Roman" w:eastAsia="Times New Roman" w:hAnsi="Times New Roman" w:cs="Times New Roman"/>
+                <w:b/>
+                <w:bCs/>
+                <w:kern w:val="0"/>
+                <w:sz w:val="26"/>
+                <w:szCs w:val="26"/>
+                <w14:ligatures w14:val="none"/>
+              </w:rPr>
+            </w:pPr>
+            <w:r>
+              <w:rPr>
+                <w:rFonts w:ascii="Times New Roman" w:eastAsia="Times New Roman" w:hAnsi="Times New Roman" w:cs="Times New Roman"/>
+                <w:b/>
+                <w:bCs/>
+                <w:kern w:val="0"/>
+                <w:sz w:val="26"/>
+                <w:szCs w:val="26"/>
+                <w14:ligatures w14:val="none"/>
+              </w:rPr>
+              <w:t>Description</w:t>
             </w:r>
           </w:p>
         </w:tc>
       </w:tr>
       <w:tr>
         <w:trPr>
-          <w:trHeight w:val="791"/>
-          <w:jc w:val="center"/>
+          <w:trHeight w:val="504"/>
         </w:trPr>
         <w:tc>
           <w:tcPr>
-            <w:tcW w:w="1423" w:type="dxa"/>
-          </w:tcPr>
-          <w:p>
-            <w:pPr>
-              <w:ind w:left="68" w:right="60"/>
-              <w:rPr>
-                <w:rFonts w:asciiTheme="majorBidi" w:hAnsiTheme="majorBidi" w:cstheme="majorBidi"/>
-                <w:b/>
-                <w:bCs/>
-                <w:lang w:bidi="ar-EG"/>
-              </w:rPr>
-            </w:pPr>
-            <w:r>
-              <w:rPr>
-                <w:rFonts w:asciiTheme="majorBidi" w:hAnsiTheme="majorBidi" w:cstheme="majorBidi"/>
-                <w:b/>
-                <w:bCs/>
-                <w:lang w:bidi="ar-EG"/>
+            <w:tcW w:w="1345" w:type="dxa"/>
+            <w:vAlign w:val="center"/>
+            <w:hideMark/>
+          </w:tcPr>
+          <w:p>
+            <w:pPr>
+              <w:jc w:val="center"/>
+              <w:rPr>
+                <w:rFonts w:ascii="Times New Roman" w:eastAsia="Times New Roman" w:hAnsi="Times New Roman" w:cs="Times New Roman"/>
+                <w:b/>
+                <w:bCs/>
+                <w:kern w:val="0"/>
+                <w:sz w:val="26"/>
+                <w:szCs w:val="26"/>
+                <w14:ligatures w14:val="none"/>
+              </w:rPr>
+            </w:pPr>
+            <w:r>
+              <w:rPr>
+                <w:rFonts w:ascii="Times New Roman" w:eastAsia="Times New Roman" w:hAnsi="Times New Roman" w:cs="Times New Roman"/>
+                <w:b/>
+                <w:bCs/>
+                <w:kern w:val="0"/>
+                <w:sz w:val="26"/>
+                <w:szCs w:val="26"/>
+                <w14:ligatures w14:val="none"/>
               </w:rPr>
               <w:t>RQ001</w:t>
             </w:r>
@@ -1213,83 +1258,105 @@
         </w:tc>
         <w:tc>
           <w:tcPr>
-            <w:tcW w:w="2529" w:type="dxa"/>
-          </w:tcPr>
-          <w:p>
-            <w:pPr>
-              <w:spacing w:after="160" w:line="278" w:lineRule="auto"/>
-              <w:ind w:left="86" w:right="68"/>
-              <w:rPr>
-                <w:rFonts w:asciiTheme="majorBidi" w:hAnsiTheme="majorBidi" w:cstheme="majorBidi"/>
-                <w:lang w:bidi="ar-EG"/>
-              </w:rPr>
-            </w:pPr>
-            <w:proofErr w:type="gramStart"/>
-            <w:r>
-              <w:rPr>
-                <w:rFonts w:asciiTheme="majorBidi" w:hAnsiTheme="majorBidi" w:cstheme="majorBidi"/>
-                <w:lang w:bidi="ar-EG"/>
-              </w:rPr>
-              <w:t>the</w:t>
-            </w:r>
-            <w:proofErr w:type="gramEnd"/>
-            <w:r>
-              <w:rPr>
-                <w:rFonts w:asciiTheme="majorBidi" w:hAnsiTheme="majorBidi" w:cstheme="majorBidi"/>
-                <w:lang w:bidi="ar-EG"/>
-              </w:rPr>
-              <w:t xml:space="preserve"> most bought product</w:t>
-            </w:r>
-          </w:p>
-        </w:tc>
-        <w:tc>
-          <w:tcPr>
-            <w:tcW w:w="5313" w:type="dxa"/>
-          </w:tcPr>
-          <w:p>
-            <w:pPr>
-              <w:spacing w:after="160" w:line="278" w:lineRule="auto"/>
-              <w:ind w:left="78" w:right="-17"/>
-              <w:rPr>
-                <w:rFonts w:asciiTheme="majorBidi" w:hAnsiTheme="majorBidi" w:cstheme="majorBidi"/>
-                <w:lang w:bidi="ar-EG"/>
-              </w:rPr>
-            </w:pPr>
-            <w:r>
-              <w:rPr>
-                <w:rFonts w:asciiTheme="majorBidi" w:hAnsiTheme="majorBidi" w:cstheme="majorBidi"/>
-                <w:lang w:bidi="ar-EG"/>
-              </w:rPr>
-              <w:t>That had maximum number of customers</w:t>
+            <w:tcW w:w="2790" w:type="dxa"/>
+            <w:vMerge w:val="restart"/>
+            <w:vAlign w:val="center"/>
+            <w:hideMark/>
+          </w:tcPr>
+          <w:p>
+            <w:pPr>
+              <w:jc w:val="center"/>
+              <w:rPr>
+                <w:rFonts w:ascii="Times New Roman" w:eastAsia="Times New Roman" w:hAnsi="Times New Roman" w:cs="Times New Roman"/>
+                <w:kern w:val="0"/>
+                <w14:ligatures w14:val="none"/>
+              </w:rPr>
+            </w:pPr>
+            <w:r>
+              <w:rPr>
+                <w:rFonts w:ascii="Times New Roman" w:eastAsia="Times New Roman" w:hAnsi="Times New Roman" w:cs="Times New Roman"/>
+                <w:kern w:val="0"/>
+                <w14:ligatures w14:val="none"/>
+              </w:rPr>
+              <w:t xml:space="preserve">Admin </w:t>
+            </w:r>
+            <w:r>
+              <w:rPr>
+                <w:rFonts w:ascii="Times New Roman" w:eastAsia="Times New Roman" w:hAnsi="Times New Roman" w:cs="Times New Roman"/>
+                <w:kern w:val="0"/>
+                <w14:ligatures w14:val="none"/>
+              </w:rPr>
+              <w:t>Functions</w:t>
+            </w:r>
+          </w:p>
+          <w:p>
+            <w:pPr>
+              <w:jc w:val="center"/>
+              <w:rPr>
+                <w:rFonts w:ascii="Times New Roman" w:eastAsia="Times New Roman" w:hAnsi="Times New Roman" w:cs="Times New Roman"/>
+                <w:kern w:val="0"/>
+                <w14:ligatures w14:val="none"/>
+              </w:rPr>
+            </w:pPr>
+          </w:p>
+        </w:tc>
+        <w:tc>
+          <w:tcPr>
+            <w:tcW w:w="5215" w:type="dxa"/>
+            <w:vAlign w:val="center"/>
+            <w:hideMark/>
+          </w:tcPr>
+          <w:p>
+            <w:pPr>
+              <w:rPr>
+                <w:rFonts w:ascii="Times New Roman" w:eastAsia="Times New Roman" w:hAnsi="Times New Roman" w:cs="Times New Roman"/>
+                <w:kern w:val="0"/>
+                <w14:ligatures w14:val="none"/>
+              </w:rPr>
+            </w:pPr>
+            <w:r>
+              <w:rPr>
+                <w:rFonts w:ascii="Times New Roman" w:eastAsia="Times New Roman" w:hAnsi="Times New Roman" w:cs="Times New Roman"/>
+                <w:kern w:val="0"/>
+                <w14:ligatures w14:val="none"/>
+              </w:rPr>
+              <w:t>Enable administrator login functionality.</w:t>
             </w:r>
           </w:p>
         </w:tc>
       </w:tr>
       <w:tr>
         <w:trPr>
-          <w:trHeight w:val="899"/>
-          <w:jc w:val="center"/>
+          <w:trHeight w:val="504"/>
         </w:trPr>
         <w:tc>
           <w:tcPr>
-            <w:tcW w:w="1423" w:type="dxa"/>
-          </w:tcPr>
-          <w:p>
-            <w:pPr>
-              <w:ind w:left="68" w:right="60"/>
-              <w:rPr>
-                <w:rFonts w:asciiTheme="majorBidi" w:hAnsiTheme="majorBidi" w:cstheme="majorBidi"/>
-                <w:b/>
-                <w:bCs/>
-                <w:lang w:bidi="ar-EG"/>
-              </w:rPr>
-            </w:pPr>
-            <w:r>
-              <w:rPr>
-                <w:rFonts w:asciiTheme="majorBidi" w:hAnsiTheme="majorBidi" w:cstheme="majorBidi"/>
-                <w:b/>
-                <w:bCs/>
-                <w:lang w:bidi="ar-EG"/>
+            <w:tcW w:w="1345" w:type="dxa"/>
+            <w:vAlign w:val="center"/>
+            <w:hideMark/>
+          </w:tcPr>
+          <w:p>
+            <w:pPr>
+              <w:jc w:val="center"/>
+              <w:rPr>
+                <w:rFonts w:ascii="Times New Roman" w:eastAsia="Times New Roman" w:hAnsi="Times New Roman" w:cs="Times New Roman"/>
+                <w:b/>
+                <w:bCs/>
+                <w:kern w:val="0"/>
+                <w:sz w:val="26"/>
+                <w:szCs w:val="26"/>
+                <w14:ligatures w14:val="none"/>
+              </w:rPr>
+            </w:pPr>
+            <w:r>
+              <w:rPr>
+                <w:rFonts w:ascii="Times New Roman" w:eastAsia="Times New Roman" w:hAnsi="Times New Roman" w:cs="Times New Roman"/>
+                <w:b/>
+                <w:bCs/>
+                <w:kern w:val="0"/>
+                <w:sz w:val="26"/>
+                <w:szCs w:val="26"/>
+                <w14:ligatures w14:val="none"/>
               </w:rPr>
               <w:t>RQ002</w:t>
             </w:r>
@@ -1297,74 +1364,79 @@
         </w:tc>
         <w:tc>
           <w:tcPr>
-            <w:tcW w:w="2529" w:type="dxa"/>
-          </w:tcPr>
-          <w:p>
-            <w:pPr>
-              <w:spacing w:after="160" w:line="278" w:lineRule="auto"/>
-              <w:ind w:left="86" w:right="68"/>
-              <w:rPr>
-                <w:rFonts w:asciiTheme="majorBidi" w:hAnsiTheme="majorBidi" w:cstheme="majorBidi"/>
-                <w:lang w:bidi="ar-EG"/>
-              </w:rPr>
-            </w:pPr>
-            <w:r>
-              <w:rPr>
-                <w:rFonts w:asciiTheme="majorBidi" w:hAnsiTheme="majorBidi" w:cstheme="majorBidi"/>
-                <w:lang w:bidi="ar-EG"/>
-              </w:rPr>
-              <w:t>the product that has no customers</w:t>
-            </w:r>
-          </w:p>
-        </w:tc>
-        <w:tc>
-          <w:tcPr>
-            <w:tcW w:w="5313" w:type="dxa"/>
-          </w:tcPr>
-          <w:p>
-            <w:pPr>
-              <w:spacing w:after="160" w:line="278" w:lineRule="auto"/>
-              <w:ind w:left="78" w:right="-17"/>
-              <w:rPr>
-                <w:rFonts w:asciiTheme="majorBidi" w:hAnsiTheme="majorBidi" w:cstheme="majorBidi"/>
-                <w:lang w:bidi="ar-EG"/>
-              </w:rPr>
-            </w:pPr>
-            <w:r>
-              <w:rPr>
-                <w:rFonts w:asciiTheme="majorBidi" w:hAnsiTheme="majorBidi" w:cstheme="majorBidi"/>
-                <w:lang w:bidi="ar-EG"/>
-              </w:rPr>
-              <w:t xml:space="preserve"> never bought for specific month</w:t>
+            <w:tcW w:w="2790" w:type="dxa"/>
+            <w:vMerge/>
+            <w:vAlign w:val="center"/>
+            <w:hideMark/>
+          </w:tcPr>
+          <w:p>
+            <w:pPr>
+              <w:jc w:val="center"/>
+              <w:rPr>
+                <w:rFonts w:ascii="Times New Roman" w:eastAsia="Times New Roman" w:hAnsi="Times New Roman" w:cs="Times New Roman"/>
+                <w:kern w:val="0"/>
+                <w14:ligatures w14:val="none"/>
+              </w:rPr>
+            </w:pPr>
+          </w:p>
+        </w:tc>
+        <w:tc>
+          <w:tcPr>
+            <w:tcW w:w="5215" w:type="dxa"/>
+            <w:vAlign w:val="center"/>
+            <w:hideMark/>
+          </w:tcPr>
+          <w:p>
+            <w:pPr>
+              <w:rPr>
+                <w:rFonts w:ascii="Times New Roman" w:eastAsia="Times New Roman" w:hAnsi="Times New Roman" w:cs="Times New Roman"/>
+                <w:kern w:val="0"/>
+                <w14:ligatures w14:val="none"/>
+              </w:rPr>
+            </w:pPr>
+            <w:r>
+              <w:rPr>
+                <w:rFonts w:ascii="Times New Roman" w:eastAsia="Times New Roman" w:hAnsi="Times New Roman" w:cs="Times New Roman"/>
+                <w:kern w:val="0"/>
+                <w14:ligatures w14:val="none"/>
+              </w:rPr>
+              <w:t>Allow administrators to register an account.</w:t>
             </w:r>
           </w:p>
         </w:tc>
       </w:tr>
       <w:tr>
         <w:trPr>
-          <w:trHeight w:val="800"/>
-          <w:jc w:val="center"/>
+          <w:trHeight w:val="504"/>
         </w:trPr>
         <w:tc>
           <w:tcPr>
-            <w:tcW w:w="1423" w:type="dxa"/>
-          </w:tcPr>
-          <w:p>
-            <w:pPr>
-              <w:ind w:left="68" w:right="60"/>
-              <w:rPr>
-                <w:rFonts w:asciiTheme="majorBidi" w:hAnsiTheme="majorBidi" w:cstheme="majorBidi"/>
-                <w:b/>
-                <w:bCs/>
-                <w:lang w:bidi="ar-EG"/>
-              </w:rPr>
-            </w:pPr>
-            <w:r>
-              <w:rPr>
-                <w:rFonts w:asciiTheme="majorBidi" w:hAnsiTheme="majorBidi" w:cstheme="majorBidi"/>
-                <w:b/>
-                <w:bCs/>
-                <w:lang w:bidi="ar-EG"/>
+            <w:tcW w:w="1345" w:type="dxa"/>
+            <w:vAlign w:val="center"/>
+            <w:hideMark/>
+          </w:tcPr>
+          <w:p>
+            <w:pPr>
+              <w:jc w:val="center"/>
+              <w:rPr>
+                <w:rFonts w:ascii="Times New Roman" w:eastAsia="Times New Roman" w:hAnsi="Times New Roman" w:cs="Times New Roman"/>
+                <w:b/>
+                <w:bCs/>
+                <w:kern w:val="0"/>
+                <w:sz w:val="26"/>
+                <w:szCs w:val="26"/>
+                <w14:ligatures w14:val="none"/>
+              </w:rPr>
+            </w:pPr>
+            <w:r>
+              <w:rPr>
+                <w:rFonts w:ascii="Times New Roman" w:eastAsia="Times New Roman" w:hAnsi="Times New Roman" w:cs="Times New Roman"/>
+                <w:b/>
+                <w:bCs/>
+                <w:kern w:val="0"/>
+                <w:sz w:val="26"/>
+                <w:szCs w:val="26"/>
+                <w14:ligatures w14:val="none"/>
               </w:rPr>
               <w:t>RQ003</w:t>
             </w:r>
@@ -1372,716 +1444,1605 @@
         </w:tc>
         <w:tc>
           <w:tcPr>
-            <w:tcW w:w="2529" w:type="dxa"/>
-          </w:tcPr>
-          <w:p>
-            <w:pPr>
-              <w:spacing w:after="160" w:line="278" w:lineRule="auto"/>
-              <w:ind w:left="86" w:right="68"/>
-              <w:rPr>
-                <w:rFonts w:asciiTheme="majorBidi" w:hAnsiTheme="majorBidi" w:cstheme="majorBidi"/>
-                <w:lang w:bidi="ar-EG"/>
-              </w:rPr>
-            </w:pPr>
-            <w:r>
-              <w:rPr>
-                <w:rFonts w:asciiTheme="majorBidi" w:hAnsiTheme="majorBidi" w:cstheme="majorBidi"/>
-                <w:lang w:bidi="ar-EG"/>
-              </w:rPr>
-              <w:t xml:space="preserve">the customer that did not buy any product since year </w:t>
-            </w:r>
-          </w:p>
-        </w:tc>
-        <w:tc>
-          <w:tcPr>
-            <w:tcW w:w="5313" w:type="dxa"/>
-          </w:tcPr>
-          <w:p>
-            <w:pPr>
-              <w:spacing w:after="160" w:line="278" w:lineRule="auto"/>
-              <w:ind w:left="78" w:right="-17"/>
-              <w:rPr>
-                <w:rFonts w:asciiTheme="majorBidi" w:hAnsiTheme="majorBidi" w:cstheme="majorBidi"/>
-                <w:lang w:bidi="ar-EG"/>
-              </w:rPr>
-            </w:pPr>
-            <w:r>
-              <w:rPr>
-                <w:rFonts w:asciiTheme="majorBidi" w:hAnsiTheme="majorBidi" w:cstheme="majorBidi"/>
-                <w:lang w:bidi="ar-EG"/>
-              </w:rPr>
-              <w:t xml:space="preserve">The customer who is registered but </w:t>
-            </w:r>
-            <w:proofErr w:type="gramStart"/>
-            <w:r>
-              <w:rPr>
-                <w:rFonts w:asciiTheme="majorBidi" w:hAnsiTheme="majorBidi" w:cstheme="majorBidi"/>
-                <w:lang w:bidi="ar-EG"/>
-              </w:rPr>
-              <w:t>not buy</w:t>
-            </w:r>
-            <w:proofErr w:type="gramEnd"/>
-            <w:r>
-              <w:rPr>
-                <w:rFonts w:asciiTheme="majorBidi" w:hAnsiTheme="majorBidi" w:cstheme="majorBidi"/>
-                <w:lang w:bidi="ar-EG"/>
-              </w:rPr>
-              <w:t xml:space="preserve"> any product since year</w:t>
+            <w:tcW w:w="2790" w:type="dxa"/>
+            <w:vMerge/>
+            <w:vAlign w:val="center"/>
+            <w:hideMark/>
+          </w:tcPr>
+          <w:p>
+            <w:pPr>
+              <w:jc w:val="center"/>
+              <w:rPr>
+                <w:rFonts w:ascii="Times New Roman" w:eastAsia="Times New Roman" w:hAnsi="Times New Roman" w:cs="Times New Roman"/>
+                <w:kern w:val="0"/>
+                <w14:ligatures w14:val="none"/>
+              </w:rPr>
+            </w:pPr>
+          </w:p>
+        </w:tc>
+        <w:tc>
+          <w:tcPr>
+            <w:tcW w:w="5215" w:type="dxa"/>
+            <w:vAlign w:val="center"/>
+            <w:hideMark/>
+          </w:tcPr>
+          <w:p>
+            <w:pPr>
+              <w:rPr>
+                <w:rFonts w:ascii="Times New Roman" w:eastAsia="Times New Roman" w:hAnsi="Times New Roman" w:cs="Times New Roman"/>
+                <w:kern w:val="0"/>
+                <w14:ligatures w14:val="none"/>
+              </w:rPr>
+            </w:pPr>
+            <w:r>
+              <w:rPr>
+                <w:rFonts w:ascii="Times New Roman" w:eastAsia="Times New Roman" w:hAnsi="Times New Roman" w:cs="Times New Roman"/>
+                <w:kern w:val="0"/>
+                <w14:ligatures w14:val="none"/>
+              </w:rPr>
+              <w:t xml:space="preserve">Allow administrators to </w:t>
+            </w:r>
+            <w:r>
+              <w:rPr>
+                <w:rFonts w:ascii="Times New Roman" w:eastAsia="Times New Roman" w:hAnsi="Times New Roman" w:cs="Times New Roman"/>
+                <w:kern w:val="0"/>
+                <w14:ligatures w14:val="none"/>
+              </w:rPr>
+              <w:t>(</w:t>
+            </w:r>
+            <w:r>
+              <w:rPr>
+                <w:rFonts w:ascii="Times New Roman" w:eastAsia="Times New Roman" w:hAnsi="Times New Roman" w:cs="Times New Roman"/>
+                <w:kern w:val="0"/>
+                <w14:ligatures w14:val="none"/>
+              </w:rPr>
+              <w:t>add</w:t>
+            </w:r>
+            <w:r>
+              <w:rPr>
+                <w:rFonts w:ascii="Times New Roman" w:eastAsia="Times New Roman" w:hAnsi="Times New Roman" w:cs="Times New Roman"/>
+                <w:kern w:val="0"/>
+                <w14:ligatures w14:val="none"/>
+              </w:rPr>
+              <w:t xml:space="preserve">, </w:t>
+            </w:r>
+            <w:r>
+              <w:rPr>
+                <w:rFonts w:ascii="Times New Roman" w:eastAsia="Times New Roman" w:hAnsi="Times New Roman" w:cs="Times New Roman"/>
+                <w:kern w:val="0"/>
+                <w14:ligatures w14:val="none"/>
+              </w:rPr>
+              <w:t>modify</w:t>
+            </w:r>
+            <w:r>
+              <w:rPr>
+                <w:rFonts w:ascii="Times New Roman" w:eastAsia="Times New Roman" w:hAnsi="Times New Roman" w:cs="Times New Roman"/>
+                <w:kern w:val="0"/>
+                <w14:ligatures w14:val="none"/>
+              </w:rPr>
+              <w:t>, delete)</w:t>
+            </w:r>
+            <w:r>
+              <w:rPr>
+                <w:rFonts w:ascii="Times New Roman" w:eastAsia="Times New Roman" w:hAnsi="Times New Roman" w:cs="Times New Roman"/>
+                <w:kern w:val="0"/>
+                <w14:ligatures w14:val="none"/>
+              </w:rPr>
+              <w:t xml:space="preserve"> company records.</w:t>
             </w:r>
           </w:p>
         </w:tc>
       </w:tr>
       <w:tr>
         <w:trPr>
-          <w:trHeight w:val="773"/>
-          <w:jc w:val="center"/>
+          <w:trHeight w:val="504"/>
         </w:trPr>
         <w:tc>
           <w:tcPr>
-            <w:tcW w:w="1423" w:type="dxa"/>
-          </w:tcPr>
-          <w:p>
-            <w:pPr>
-              <w:ind w:left="68" w:right="60"/>
-              <w:rPr>
-                <w:rFonts w:asciiTheme="majorBidi" w:hAnsiTheme="majorBidi" w:cstheme="majorBidi"/>
-                <w:b/>
-                <w:bCs/>
-                <w:lang w:bidi="ar-EG"/>
-              </w:rPr>
-            </w:pPr>
-            <w:r>
-              <w:rPr>
-                <w:rFonts w:asciiTheme="majorBidi" w:hAnsiTheme="majorBidi" w:cstheme="majorBidi"/>
-                <w:b/>
-                <w:bCs/>
-                <w:lang w:bidi="ar-EG"/>
-              </w:rPr>
-              <w:t>RQ004</w:t>
-            </w:r>
-          </w:p>
-        </w:tc>
-        <w:tc>
-          <w:tcPr>
-            <w:tcW w:w="2529" w:type="dxa"/>
-          </w:tcPr>
-          <w:p>
-            <w:pPr>
-              <w:spacing w:after="160" w:line="278" w:lineRule="auto"/>
-              <w:ind w:left="86" w:right="68"/>
-              <w:rPr>
-                <w:rFonts w:asciiTheme="majorBidi" w:hAnsiTheme="majorBidi" w:cstheme="majorBidi"/>
-                <w:lang w:bidi="ar-EG"/>
-              </w:rPr>
-            </w:pPr>
-            <w:r>
-              <w:rPr>
-                <w:rFonts w:asciiTheme="majorBidi" w:hAnsiTheme="majorBidi" w:cstheme="majorBidi"/>
-                <w:lang w:bidi="ar-EG"/>
-              </w:rPr>
-              <w:t>the customer that made the highest purchase</w:t>
-            </w:r>
-          </w:p>
-        </w:tc>
-        <w:tc>
-          <w:tcPr>
-            <w:tcW w:w="5313" w:type="dxa"/>
-          </w:tcPr>
-          <w:p>
-            <w:pPr>
-              <w:spacing w:after="160" w:line="278" w:lineRule="auto"/>
-              <w:ind w:left="78" w:right="-17"/>
-              <w:rPr>
-                <w:rFonts w:asciiTheme="majorBidi" w:hAnsiTheme="majorBidi" w:cstheme="majorBidi"/>
-                <w:lang w:bidi="ar-EG"/>
-              </w:rPr>
-            </w:pPr>
-            <w:r>
-              <w:rPr>
-                <w:rFonts w:asciiTheme="majorBidi" w:hAnsiTheme="majorBidi" w:cstheme="majorBidi"/>
-                <w:lang w:bidi="ar-EG"/>
-              </w:rPr>
-              <w:t xml:space="preserve">The customer made </w:t>
-            </w:r>
-            <w:proofErr w:type="gramStart"/>
-            <w:r>
-              <w:rPr>
-                <w:rFonts w:asciiTheme="majorBidi" w:hAnsiTheme="majorBidi" w:cstheme="majorBidi"/>
-                <w:lang w:bidi="ar-EG"/>
-              </w:rPr>
-              <w:t>highest</w:t>
-            </w:r>
-            <w:proofErr w:type="gramEnd"/>
-            <w:r>
-              <w:rPr>
-                <w:rFonts w:asciiTheme="majorBidi" w:hAnsiTheme="majorBidi" w:cstheme="majorBidi"/>
-                <w:lang w:bidi="ar-EG"/>
-              </w:rPr>
-              <w:t xml:space="preserve"> number of orders and purchased in month</w:t>
+            <w:tcW w:w="1345" w:type="dxa"/>
+            <w:vAlign w:val="center"/>
+            <w:hideMark/>
+          </w:tcPr>
+          <w:p>
+            <w:pPr>
+              <w:jc w:val="center"/>
+              <w:rPr>
+                <w:rFonts w:ascii="Times New Roman" w:eastAsia="Times New Roman" w:hAnsi="Times New Roman" w:cs="Times New Roman"/>
+                <w:b/>
+                <w:bCs/>
+                <w:kern w:val="0"/>
+                <w:sz w:val="26"/>
+                <w:szCs w:val="26"/>
+                <w14:ligatures w14:val="none"/>
+              </w:rPr>
+            </w:pPr>
+            <w:r>
+              <w:rPr>
+                <w:rFonts w:ascii="Times New Roman" w:eastAsia="Times New Roman" w:hAnsi="Times New Roman" w:cs="Times New Roman"/>
+                <w:b/>
+                <w:bCs/>
+                <w:kern w:val="0"/>
+                <w:sz w:val="26"/>
+                <w:szCs w:val="26"/>
+                <w14:ligatures w14:val="none"/>
+              </w:rPr>
+              <w:t>RQ00</w:t>
+            </w:r>
+            <w:r>
+              <w:rPr>
+                <w:rFonts w:ascii="Times New Roman" w:eastAsia="Times New Roman" w:hAnsi="Times New Roman" w:cs="Times New Roman"/>
+                <w:b/>
+                <w:bCs/>
+                <w:kern w:val="0"/>
+                <w:sz w:val="26"/>
+                <w:szCs w:val="26"/>
+                <w14:ligatures w14:val="none"/>
+              </w:rPr>
+              <w:t>4</w:t>
+            </w:r>
+          </w:p>
+        </w:tc>
+        <w:tc>
+          <w:tcPr>
+            <w:tcW w:w="2790" w:type="dxa"/>
+            <w:vMerge/>
+            <w:vAlign w:val="center"/>
+            <w:hideMark/>
+          </w:tcPr>
+          <w:p>
+            <w:pPr>
+              <w:jc w:val="center"/>
+              <w:rPr>
+                <w:rFonts w:ascii="Times New Roman" w:eastAsia="Times New Roman" w:hAnsi="Times New Roman" w:cs="Times New Roman"/>
+                <w:kern w:val="0"/>
+                <w14:ligatures w14:val="none"/>
+              </w:rPr>
+            </w:pPr>
+          </w:p>
+        </w:tc>
+        <w:tc>
+          <w:tcPr>
+            <w:tcW w:w="5215" w:type="dxa"/>
+            <w:vAlign w:val="center"/>
+            <w:hideMark/>
+          </w:tcPr>
+          <w:p>
+            <w:pPr>
+              <w:rPr>
+                <w:rFonts w:ascii="Times New Roman" w:eastAsia="Times New Roman" w:hAnsi="Times New Roman" w:cs="Times New Roman"/>
+                <w:kern w:val="0"/>
+                <w14:ligatures w14:val="none"/>
+              </w:rPr>
+            </w:pPr>
+            <w:r>
+              <w:rPr>
+                <w:rFonts w:ascii="Times New Roman" w:eastAsia="Times New Roman" w:hAnsi="Times New Roman" w:cs="Times New Roman"/>
+                <w:kern w:val="0"/>
+                <w14:ligatures w14:val="none"/>
+              </w:rPr>
+              <w:t xml:space="preserve">Allow administrators to </w:t>
+            </w:r>
+            <w:r>
+              <w:rPr>
+                <w:rFonts w:ascii="Times New Roman" w:eastAsia="Times New Roman" w:hAnsi="Times New Roman" w:cs="Times New Roman"/>
+                <w:kern w:val="0"/>
+                <w14:ligatures w14:val="none"/>
+              </w:rPr>
+              <w:t>(</w:t>
+            </w:r>
+            <w:r>
+              <w:rPr>
+                <w:rFonts w:ascii="Times New Roman" w:eastAsia="Times New Roman" w:hAnsi="Times New Roman" w:cs="Times New Roman"/>
+                <w:kern w:val="0"/>
+                <w14:ligatures w14:val="none"/>
+              </w:rPr>
+              <w:t>add</w:t>
+            </w:r>
+            <w:r>
+              <w:rPr>
+                <w:rFonts w:ascii="Times New Roman" w:eastAsia="Times New Roman" w:hAnsi="Times New Roman" w:cs="Times New Roman"/>
+                <w:kern w:val="0"/>
+                <w14:ligatures w14:val="none"/>
+              </w:rPr>
+              <w:t xml:space="preserve">, </w:t>
+            </w:r>
+            <w:r>
+              <w:rPr>
+                <w:rFonts w:ascii="Times New Roman" w:eastAsia="Times New Roman" w:hAnsi="Times New Roman" w:cs="Times New Roman"/>
+                <w:kern w:val="0"/>
+                <w14:ligatures w14:val="none"/>
+              </w:rPr>
+              <w:t>modify</w:t>
+            </w:r>
+            <w:r>
+              <w:rPr>
+                <w:rFonts w:ascii="Times New Roman" w:eastAsia="Times New Roman" w:hAnsi="Times New Roman" w:cs="Times New Roman"/>
+                <w:kern w:val="0"/>
+                <w14:ligatures w14:val="none"/>
+              </w:rPr>
+              <w:t>, delete)</w:t>
+            </w:r>
+            <w:r>
+              <w:rPr>
+                <w:rFonts w:ascii="Times New Roman" w:eastAsia="Times New Roman" w:hAnsi="Times New Roman" w:cs="Times New Roman"/>
+                <w:kern w:val="0"/>
+                <w14:ligatures w14:val="none"/>
+              </w:rPr>
+              <w:t xml:space="preserve"> product categories.</w:t>
             </w:r>
           </w:p>
         </w:tc>
       </w:tr>
       <w:tr>
         <w:trPr>
-          <w:trHeight w:val="1442"/>
-          <w:jc w:val="center"/>
+          <w:trHeight w:val="504"/>
         </w:trPr>
         <w:tc>
           <w:tcPr>
-            <w:tcW w:w="1423" w:type="dxa"/>
-          </w:tcPr>
-          <w:p>
-            <w:pPr>
-              <w:ind w:left="68" w:right="60"/>
-              <w:rPr>
-                <w:rFonts w:asciiTheme="majorBidi" w:hAnsiTheme="majorBidi" w:cstheme="majorBidi"/>
-                <w:b/>
-                <w:bCs/>
-                <w:lang w:bidi="ar-EG"/>
-              </w:rPr>
-            </w:pPr>
-            <w:r>
-              <w:rPr>
-                <w:rFonts w:asciiTheme="majorBidi" w:hAnsiTheme="majorBidi" w:cstheme="majorBidi"/>
-                <w:b/>
-                <w:bCs/>
-                <w:lang w:bidi="ar-EG"/>
-              </w:rPr>
-              <w:t>RQ005</w:t>
-            </w:r>
-          </w:p>
-        </w:tc>
-        <w:tc>
-          <w:tcPr>
-            <w:tcW w:w="2529" w:type="dxa"/>
-          </w:tcPr>
-          <w:p>
-            <w:pPr>
-              <w:spacing w:after="160" w:line="278" w:lineRule="auto"/>
-              <w:ind w:left="86" w:right="68"/>
-              <w:rPr>
-                <w:rFonts w:asciiTheme="majorBidi" w:hAnsiTheme="majorBidi" w:cstheme="majorBidi"/>
-                <w:lang w:bidi="ar-EG"/>
-              </w:rPr>
-            </w:pPr>
-            <w:r>
-              <w:rPr>
-                <w:rFonts w:asciiTheme="majorBidi" w:hAnsiTheme="majorBidi" w:cstheme="majorBidi"/>
-                <w:lang w:bidi="ar-EG"/>
-              </w:rPr>
-              <w:t>Is the supermarket selling electric appliances more or food products more</w:t>
-            </w:r>
-          </w:p>
-        </w:tc>
-        <w:tc>
-          <w:tcPr>
-            <w:tcW w:w="5313" w:type="dxa"/>
-          </w:tcPr>
-          <w:p>
-            <w:pPr>
-              <w:spacing w:after="160" w:line="278" w:lineRule="auto"/>
-              <w:ind w:left="78" w:right="-17"/>
-              <w:rPr>
-                <w:rFonts w:asciiTheme="majorBidi" w:hAnsiTheme="majorBidi" w:cstheme="majorBidi"/>
-                <w:lang w:bidi="ar-EG"/>
-              </w:rPr>
-            </w:pPr>
-            <w:r>
-              <w:rPr>
-                <w:rFonts w:asciiTheme="majorBidi" w:hAnsiTheme="majorBidi" w:cstheme="majorBidi"/>
-                <w:lang w:bidi="ar-EG"/>
-              </w:rPr>
-              <w:t xml:space="preserve">What </w:t>
-            </w:r>
-            <w:proofErr w:type="gramStart"/>
-            <w:r>
-              <w:rPr>
-                <w:rFonts w:asciiTheme="majorBidi" w:hAnsiTheme="majorBidi" w:cstheme="majorBidi"/>
-                <w:lang w:bidi="ar-EG"/>
-              </w:rPr>
-              <w:t>is</w:t>
-            </w:r>
-            <w:proofErr w:type="gramEnd"/>
-            <w:r>
-              <w:rPr>
-                <w:rFonts w:asciiTheme="majorBidi" w:hAnsiTheme="majorBidi" w:cstheme="majorBidi"/>
-                <w:lang w:bidi="ar-EG"/>
-              </w:rPr>
-              <w:t xml:space="preserve"> the highest </w:t>
-            </w:r>
-            <w:proofErr w:type="gramStart"/>
-            <w:r>
-              <w:rPr>
-                <w:rFonts w:asciiTheme="majorBidi" w:hAnsiTheme="majorBidi" w:cstheme="majorBidi"/>
-                <w:lang w:bidi="ar-EG"/>
-              </w:rPr>
-              <w:t>category</w:t>
-            </w:r>
-            <w:proofErr w:type="gramEnd"/>
-            <w:r>
-              <w:rPr>
-                <w:rFonts w:asciiTheme="majorBidi" w:hAnsiTheme="majorBidi" w:cstheme="majorBidi"/>
-                <w:lang w:bidi="ar-EG"/>
-              </w:rPr>
-              <w:t xml:space="preserve"> appliances or food?</w:t>
+            <w:tcW w:w="1345" w:type="dxa"/>
+            <w:vAlign w:val="center"/>
+            <w:hideMark/>
+          </w:tcPr>
+          <w:p>
+            <w:pPr>
+              <w:jc w:val="center"/>
+              <w:rPr>
+                <w:rFonts w:ascii="Times New Roman" w:eastAsia="Times New Roman" w:hAnsi="Times New Roman" w:cs="Times New Roman"/>
+                <w:b/>
+                <w:bCs/>
+                <w:kern w:val="0"/>
+                <w:sz w:val="26"/>
+                <w:szCs w:val="26"/>
+                <w14:ligatures w14:val="none"/>
+              </w:rPr>
+            </w:pPr>
+            <w:r>
+              <w:rPr>
+                <w:rFonts w:ascii="Times New Roman" w:eastAsia="Times New Roman" w:hAnsi="Times New Roman" w:cs="Times New Roman"/>
+                <w:b/>
+                <w:bCs/>
+                <w:kern w:val="0"/>
+                <w:sz w:val="26"/>
+                <w:szCs w:val="26"/>
+                <w14:ligatures w14:val="none"/>
+              </w:rPr>
+              <w:t>RQ00</w:t>
+            </w:r>
+            <w:r>
+              <w:rPr>
+                <w:rFonts w:ascii="Times New Roman" w:eastAsia="Times New Roman" w:hAnsi="Times New Roman" w:cs="Times New Roman"/>
+                <w:b/>
+                <w:bCs/>
+                <w:kern w:val="0"/>
+                <w:sz w:val="26"/>
+                <w:szCs w:val="26"/>
+                <w14:ligatures w14:val="none"/>
+              </w:rPr>
+              <w:t>5</w:t>
+            </w:r>
+          </w:p>
+        </w:tc>
+        <w:tc>
+          <w:tcPr>
+            <w:tcW w:w="2790" w:type="dxa"/>
+            <w:vMerge/>
+            <w:vAlign w:val="center"/>
+            <w:hideMark/>
+          </w:tcPr>
+          <w:p>
+            <w:pPr>
+              <w:jc w:val="center"/>
+              <w:rPr>
+                <w:rFonts w:ascii="Times New Roman" w:eastAsia="Times New Roman" w:hAnsi="Times New Roman" w:cs="Times New Roman"/>
+                <w:kern w:val="0"/>
+                <w14:ligatures w14:val="none"/>
+              </w:rPr>
+            </w:pPr>
+          </w:p>
+        </w:tc>
+        <w:tc>
+          <w:tcPr>
+            <w:tcW w:w="5215" w:type="dxa"/>
+            <w:vAlign w:val="center"/>
+            <w:hideMark/>
+          </w:tcPr>
+          <w:p>
+            <w:pPr>
+              <w:rPr>
+                <w:rFonts w:ascii="Times New Roman" w:eastAsia="Times New Roman" w:hAnsi="Times New Roman" w:cs="Times New Roman"/>
+                <w:kern w:val="0"/>
+                <w14:ligatures w14:val="none"/>
+              </w:rPr>
+            </w:pPr>
+            <w:r>
+              <w:rPr>
+                <w:rFonts w:ascii="Times New Roman" w:eastAsia="Times New Roman" w:hAnsi="Times New Roman" w:cs="Times New Roman"/>
+                <w:kern w:val="0"/>
+                <w14:ligatures w14:val="none"/>
+              </w:rPr>
+              <w:t xml:space="preserve">Allow administrators to </w:t>
+            </w:r>
+            <w:r>
+              <w:rPr>
+                <w:rFonts w:ascii="Times New Roman" w:eastAsia="Times New Roman" w:hAnsi="Times New Roman" w:cs="Times New Roman"/>
+                <w:kern w:val="0"/>
+                <w14:ligatures w14:val="none"/>
+              </w:rPr>
+              <w:t>(</w:t>
+            </w:r>
+            <w:r>
+              <w:rPr>
+                <w:rFonts w:ascii="Times New Roman" w:eastAsia="Times New Roman" w:hAnsi="Times New Roman" w:cs="Times New Roman"/>
+                <w:kern w:val="0"/>
+                <w14:ligatures w14:val="none"/>
+              </w:rPr>
+              <w:t>add</w:t>
+            </w:r>
+            <w:r>
+              <w:rPr>
+                <w:rFonts w:ascii="Times New Roman" w:eastAsia="Times New Roman" w:hAnsi="Times New Roman" w:cs="Times New Roman"/>
+                <w:kern w:val="0"/>
+                <w14:ligatures w14:val="none"/>
+              </w:rPr>
+              <w:t>, modify, delete)</w:t>
+            </w:r>
+            <w:r>
+              <w:rPr>
+                <w:rFonts w:ascii="Times New Roman" w:eastAsia="Times New Roman" w:hAnsi="Times New Roman" w:cs="Times New Roman"/>
+                <w:kern w:val="0"/>
+                <w14:ligatures w14:val="none"/>
+              </w:rPr>
+              <w:t xml:space="preserve"> departments.</w:t>
             </w:r>
           </w:p>
         </w:tc>
       </w:tr>
       <w:tr>
         <w:trPr>
-          <w:trHeight w:val="953"/>
-          <w:jc w:val="center"/>
+          <w:trHeight w:val="504"/>
         </w:trPr>
         <w:tc>
           <w:tcPr>
-            <w:tcW w:w="1423" w:type="dxa"/>
-          </w:tcPr>
-          <w:p>
-            <w:pPr>
-              <w:ind w:left="68" w:right="60"/>
-              <w:rPr>
-                <w:rFonts w:asciiTheme="majorBidi" w:hAnsiTheme="majorBidi" w:cstheme="majorBidi"/>
-                <w:b/>
-                <w:bCs/>
-                <w:lang w:bidi="ar-EG"/>
-              </w:rPr>
-            </w:pPr>
-            <w:r>
-              <w:rPr>
-                <w:rFonts w:asciiTheme="majorBidi" w:hAnsiTheme="majorBidi" w:cstheme="majorBidi"/>
-                <w:b/>
-                <w:bCs/>
-                <w:lang w:bidi="ar-EG"/>
-              </w:rPr>
-              <w:t>RQ006</w:t>
-            </w:r>
-          </w:p>
-        </w:tc>
-        <w:tc>
-          <w:tcPr>
-            <w:tcW w:w="2529" w:type="dxa"/>
-          </w:tcPr>
-          <w:p>
-            <w:pPr>
-              <w:spacing w:after="160" w:line="278" w:lineRule="auto"/>
-              <w:ind w:left="86" w:right="68"/>
-              <w:rPr>
-                <w:rFonts w:asciiTheme="majorBidi" w:hAnsiTheme="majorBidi" w:cstheme="majorBidi"/>
-                <w:lang w:bidi="ar-EG"/>
-              </w:rPr>
-            </w:pPr>
-            <w:r>
-              <w:rPr>
-                <w:rFonts w:asciiTheme="majorBidi" w:hAnsiTheme="majorBidi" w:cstheme="majorBidi"/>
-                <w:lang w:bidi="ar-EG"/>
-              </w:rPr>
-              <w:t xml:space="preserve">Details of product </w:t>
-            </w:r>
-          </w:p>
-        </w:tc>
-        <w:tc>
-          <w:tcPr>
-            <w:tcW w:w="5313" w:type="dxa"/>
-          </w:tcPr>
-          <w:p>
-            <w:pPr>
-              <w:spacing w:after="160" w:line="278" w:lineRule="auto"/>
-              <w:ind w:left="78" w:right="-17"/>
-              <w:rPr>
-                <w:rFonts w:asciiTheme="majorBidi" w:hAnsiTheme="majorBidi" w:cstheme="majorBidi"/>
-                <w:rtl/>
-                <w:lang w:bidi="ar-EG"/>
-              </w:rPr>
-            </w:pPr>
-            <w:r>
-              <w:rPr>
-                <w:rFonts w:asciiTheme="majorBidi" w:hAnsiTheme="majorBidi" w:cstheme="majorBidi"/>
-                <w:lang w:bidi="ar-EG"/>
-              </w:rPr>
-              <w:t xml:space="preserve">retrieve all its information, the number of customers who bought it and </w:t>
+            <w:tcW w:w="1345" w:type="dxa"/>
+            <w:vAlign w:val="center"/>
+            <w:hideMark/>
+          </w:tcPr>
+          <w:p>
+            <w:pPr>
+              <w:jc w:val="center"/>
+              <w:rPr>
+                <w:rFonts w:ascii="Times New Roman" w:eastAsia="Times New Roman" w:hAnsi="Times New Roman" w:cs="Times New Roman"/>
+                <w:b/>
+                <w:bCs/>
+                <w:kern w:val="0"/>
+                <w:sz w:val="26"/>
+                <w:szCs w:val="26"/>
+                <w14:ligatures w14:val="none"/>
+              </w:rPr>
+            </w:pPr>
+            <w:r>
+              <w:rPr>
+                <w:rFonts w:ascii="Times New Roman" w:eastAsia="Times New Roman" w:hAnsi="Times New Roman" w:cs="Times New Roman"/>
+                <w:b/>
+                <w:bCs/>
+                <w:kern w:val="0"/>
+                <w:sz w:val="26"/>
+                <w:szCs w:val="26"/>
+                <w14:ligatures w14:val="none"/>
+              </w:rPr>
+              <w:t>RQ0</w:t>
+            </w:r>
+            <w:r>
+              <w:rPr>
+                <w:rFonts w:ascii="Times New Roman" w:eastAsia="Times New Roman" w:hAnsi="Times New Roman" w:cs="Times New Roman"/>
+                <w:b/>
+                <w:bCs/>
+                <w:kern w:val="0"/>
+                <w:sz w:val="26"/>
+                <w:szCs w:val="26"/>
+                <w14:ligatures w14:val="none"/>
+              </w:rPr>
+              <w:t>06</w:t>
+            </w:r>
+          </w:p>
+        </w:tc>
+        <w:tc>
+          <w:tcPr>
+            <w:tcW w:w="2790" w:type="dxa"/>
+            <w:vMerge/>
+            <w:vAlign w:val="center"/>
+            <w:hideMark/>
+          </w:tcPr>
+          <w:p>
+            <w:pPr>
+              <w:jc w:val="center"/>
+              <w:rPr>
+                <w:rFonts w:ascii="Times New Roman" w:eastAsia="Times New Roman" w:hAnsi="Times New Roman" w:cs="Times New Roman"/>
+                <w:kern w:val="0"/>
+                <w14:ligatures w14:val="none"/>
+              </w:rPr>
+            </w:pPr>
+          </w:p>
+        </w:tc>
+        <w:tc>
+          <w:tcPr>
+            <w:tcW w:w="5215" w:type="dxa"/>
+            <w:vAlign w:val="center"/>
+            <w:hideMark/>
+          </w:tcPr>
+          <w:p>
+            <w:pPr>
+              <w:rPr>
+                <w:rFonts w:ascii="Times New Roman" w:eastAsia="Times New Roman" w:hAnsi="Times New Roman" w:cs="Times New Roman"/>
+                <w:kern w:val="0"/>
+                <w14:ligatures w14:val="none"/>
+              </w:rPr>
+            </w:pPr>
+            <w:r>
+              <w:rPr>
+                <w:rFonts w:ascii="Times New Roman" w:eastAsia="Times New Roman" w:hAnsi="Times New Roman" w:cs="Times New Roman"/>
+                <w:kern w:val="0"/>
+                <w14:ligatures w14:val="none"/>
+              </w:rPr>
+              <w:t xml:space="preserve">Allow administrators to </w:t>
+            </w:r>
+            <w:r>
+              <w:rPr>
+                <w:rFonts w:ascii="Times New Roman" w:eastAsia="Times New Roman" w:hAnsi="Times New Roman" w:cs="Times New Roman"/>
+                <w:kern w:val="0"/>
+                <w14:ligatures w14:val="none"/>
+              </w:rPr>
+              <w:t>(</w:t>
+            </w:r>
+            <w:r>
+              <w:rPr>
+                <w:rFonts w:ascii="Times New Roman" w:eastAsia="Times New Roman" w:hAnsi="Times New Roman" w:cs="Times New Roman"/>
+                <w:kern w:val="0"/>
+                <w14:ligatures w14:val="none"/>
+              </w:rPr>
+              <w:t>add</w:t>
+            </w:r>
+            <w:r>
+              <w:rPr>
+                <w:rFonts w:ascii="Times New Roman" w:eastAsia="Times New Roman" w:hAnsi="Times New Roman" w:cs="Times New Roman"/>
+                <w:kern w:val="0"/>
+                <w14:ligatures w14:val="none"/>
+              </w:rPr>
+              <w:t xml:space="preserve">, </w:t>
+            </w:r>
+            <w:r>
+              <w:rPr>
+                <w:rFonts w:ascii="Times New Roman" w:eastAsia="Times New Roman" w:hAnsi="Times New Roman" w:cs="Times New Roman"/>
+                <w:kern w:val="0"/>
+                <w14:ligatures w14:val="none"/>
+              </w:rPr>
+              <w:t>modify</w:t>
+            </w:r>
+            <w:r>
+              <w:rPr>
+                <w:rFonts w:ascii="Times New Roman" w:eastAsia="Times New Roman" w:hAnsi="Times New Roman" w:cs="Times New Roman"/>
+                <w:kern w:val="0"/>
+                <w14:ligatures w14:val="none"/>
+              </w:rPr>
+              <w:t>, delete)</w:t>
+            </w:r>
+            <w:r>
+              <w:rPr>
+                <w:rFonts w:ascii="Times New Roman" w:eastAsia="Times New Roman" w:hAnsi="Times New Roman" w:cs="Times New Roman"/>
+                <w:kern w:val="0"/>
+                <w14:ligatures w14:val="none"/>
+              </w:rPr>
+              <w:t xml:space="preserve"> stock quantity records.</w:t>
             </w:r>
           </w:p>
         </w:tc>
       </w:tr>
       <w:tr>
         <w:trPr>
-          <w:trHeight w:val="953"/>
-          <w:jc w:val="center"/>
+          <w:trHeight w:val="504"/>
         </w:trPr>
         <w:tc>
           <w:tcPr>
-            <w:tcW w:w="1423" w:type="dxa"/>
-          </w:tcPr>
-          <w:p>
-            <w:pPr>
-              <w:ind w:left="68" w:right="60"/>
-              <w:rPr>
-                <w:rFonts w:asciiTheme="majorBidi" w:hAnsiTheme="majorBidi" w:cstheme="majorBidi"/>
-                <w:b/>
-                <w:bCs/>
-                <w:lang w:bidi="ar-EG"/>
-              </w:rPr>
-            </w:pPr>
-            <w:r>
-              <w:rPr>
-                <w:rFonts w:asciiTheme="majorBidi" w:hAnsiTheme="majorBidi" w:cstheme="majorBidi"/>
-                <w:b/>
-                <w:bCs/>
-                <w:lang w:bidi="ar-EG"/>
-              </w:rPr>
-              <w:t>RQ007</w:t>
-            </w:r>
-          </w:p>
-        </w:tc>
-        <w:tc>
-          <w:tcPr>
-            <w:tcW w:w="2529" w:type="dxa"/>
-          </w:tcPr>
-          <w:p>
-            <w:pPr>
-              <w:spacing w:after="160" w:line="278" w:lineRule="auto"/>
-              <w:ind w:left="86" w:right="68"/>
-              <w:rPr>
-                <w:rFonts w:asciiTheme="majorBidi" w:hAnsiTheme="majorBidi" w:cstheme="majorBidi"/>
-                <w:lang w:bidi="ar-EG"/>
-              </w:rPr>
-            </w:pPr>
-            <w:r>
-              <w:rPr>
-                <w:rFonts w:asciiTheme="majorBidi" w:hAnsiTheme="majorBidi" w:cstheme="majorBidi"/>
-                <w:lang w:bidi="ar-EG"/>
-              </w:rPr>
-              <w:t xml:space="preserve">Log in </w:t>
-            </w:r>
-          </w:p>
-        </w:tc>
-        <w:tc>
-          <w:tcPr>
-            <w:tcW w:w="5313" w:type="dxa"/>
-          </w:tcPr>
-          <w:p>
-            <w:pPr>
-              <w:spacing w:after="160" w:line="278" w:lineRule="auto"/>
-              <w:ind w:left="78" w:right="-17"/>
-              <w:rPr>
-                <w:rFonts w:asciiTheme="majorBidi" w:hAnsiTheme="majorBidi" w:cstheme="majorBidi"/>
-                <w:lang w:bidi="ar-EG"/>
-              </w:rPr>
-            </w:pPr>
-            <w:r>
-              <w:rPr>
-                <w:rFonts w:asciiTheme="majorBidi" w:hAnsiTheme="majorBidi" w:cstheme="majorBidi"/>
-                <w:lang w:bidi="ar-EG"/>
-              </w:rPr>
-              <w:t>Enter his account using mail and password (whether he is an admin or user)</w:t>
+            <w:tcW w:w="1345" w:type="dxa"/>
+            <w:vAlign w:val="center"/>
+            <w:hideMark/>
+          </w:tcPr>
+          <w:p>
+            <w:pPr>
+              <w:jc w:val="center"/>
+              <w:rPr>
+                <w:rFonts w:ascii="Times New Roman" w:eastAsia="Times New Roman" w:hAnsi="Times New Roman" w:cs="Times New Roman"/>
+                <w:b/>
+                <w:bCs/>
+                <w:kern w:val="0"/>
+                <w:sz w:val="26"/>
+                <w:szCs w:val="26"/>
+                <w14:ligatures w14:val="none"/>
+              </w:rPr>
+            </w:pPr>
+            <w:r>
+              <w:rPr>
+                <w:rFonts w:ascii="Times New Roman" w:eastAsia="Times New Roman" w:hAnsi="Times New Roman" w:cs="Times New Roman"/>
+                <w:b/>
+                <w:bCs/>
+                <w:kern w:val="0"/>
+                <w:sz w:val="26"/>
+                <w:szCs w:val="26"/>
+                <w14:ligatures w14:val="none"/>
+              </w:rPr>
+              <w:t>RQ0</w:t>
+            </w:r>
+            <w:r>
+              <w:rPr>
+                <w:rFonts w:ascii="Times New Roman" w:eastAsia="Times New Roman" w:hAnsi="Times New Roman" w:cs="Times New Roman"/>
+                <w:b/>
+                <w:bCs/>
+                <w:kern w:val="0"/>
+                <w:sz w:val="26"/>
+                <w:szCs w:val="26"/>
+                <w14:ligatures w14:val="none"/>
+              </w:rPr>
+              <w:t>07</w:t>
+            </w:r>
+          </w:p>
+        </w:tc>
+        <w:tc>
+          <w:tcPr>
+            <w:tcW w:w="2790" w:type="dxa"/>
+            <w:vMerge/>
+            <w:vAlign w:val="center"/>
+            <w:hideMark/>
+          </w:tcPr>
+          <w:p>
+            <w:pPr>
+              <w:jc w:val="center"/>
+              <w:rPr>
+                <w:rFonts w:ascii="Times New Roman" w:eastAsia="Times New Roman" w:hAnsi="Times New Roman" w:cs="Times New Roman"/>
+                <w:kern w:val="0"/>
+                <w14:ligatures w14:val="none"/>
+              </w:rPr>
+            </w:pPr>
+          </w:p>
+        </w:tc>
+        <w:tc>
+          <w:tcPr>
+            <w:tcW w:w="5215" w:type="dxa"/>
+            <w:vAlign w:val="center"/>
+            <w:hideMark/>
+          </w:tcPr>
+          <w:p>
+            <w:pPr>
+              <w:rPr>
+                <w:rFonts w:ascii="Times New Roman" w:eastAsia="Times New Roman" w:hAnsi="Times New Roman" w:cs="Times New Roman"/>
+                <w:kern w:val="0"/>
+                <w14:ligatures w14:val="none"/>
+              </w:rPr>
+            </w:pPr>
+            <w:r>
+              <w:rPr>
+                <w:rFonts w:ascii="Times New Roman" w:eastAsia="Times New Roman" w:hAnsi="Times New Roman" w:cs="Times New Roman"/>
+                <w:kern w:val="0"/>
+                <w14:ligatures w14:val="none"/>
+              </w:rPr>
+              <w:t xml:space="preserve">Allow administrators to </w:t>
+            </w:r>
+            <w:r>
+              <w:rPr>
+                <w:rFonts w:ascii="Times New Roman" w:eastAsia="Times New Roman" w:hAnsi="Times New Roman" w:cs="Times New Roman"/>
+                <w:kern w:val="0"/>
+                <w14:ligatures w14:val="none"/>
+              </w:rPr>
+              <w:t>(</w:t>
+            </w:r>
+            <w:r>
+              <w:rPr>
+                <w:rFonts w:ascii="Times New Roman" w:eastAsia="Times New Roman" w:hAnsi="Times New Roman" w:cs="Times New Roman"/>
+                <w:kern w:val="0"/>
+                <w14:ligatures w14:val="none"/>
+              </w:rPr>
+              <w:t>add</w:t>
+            </w:r>
+            <w:r>
+              <w:rPr>
+                <w:rFonts w:ascii="Times New Roman" w:eastAsia="Times New Roman" w:hAnsi="Times New Roman" w:cs="Times New Roman"/>
+                <w:kern w:val="0"/>
+                <w14:ligatures w14:val="none"/>
+              </w:rPr>
+              <w:t xml:space="preserve">, </w:t>
+            </w:r>
+            <w:r>
+              <w:rPr>
+                <w:rFonts w:ascii="Times New Roman" w:eastAsia="Times New Roman" w:hAnsi="Times New Roman" w:cs="Times New Roman"/>
+                <w:kern w:val="0"/>
+                <w14:ligatures w14:val="none"/>
+              </w:rPr>
+              <w:t>modify</w:t>
+            </w:r>
+            <w:r>
+              <w:rPr>
+                <w:rFonts w:ascii="Times New Roman" w:eastAsia="Times New Roman" w:hAnsi="Times New Roman" w:cs="Times New Roman"/>
+                <w:kern w:val="0"/>
+                <w14:ligatures w14:val="none"/>
+              </w:rPr>
+              <w:t>, delete)</w:t>
+            </w:r>
+            <w:r>
+              <w:rPr>
+                <w:rFonts w:ascii="Times New Roman" w:eastAsia="Times New Roman" w:hAnsi="Times New Roman" w:cs="Times New Roman"/>
+                <w:kern w:val="0"/>
+                <w14:ligatures w14:val="none"/>
+              </w:rPr>
+              <w:t xml:space="preserve"> products.</w:t>
             </w:r>
           </w:p>
         </w:tc>
       </w:tr>
       <w:tr>
         <w:trPr>
-          <w:trHeight w:val="953"/>
-          <w:jc w:val="center"/>
+          <w:trHeight w:val="504"/>
         </w:trPr>
         <w:tc>
           <w:tcPr>
-            <w:tcW w:w="1423" w:type="dxa"/>
-          </w:tcPr>
-          <w:p>
-            <w:pPr>
-              <w:ind w:left="68" w:right="60"/>
-              <w:rPr>
-                <w:rFonts w:asciiTheme="majorBidi" w:hAnsiTheme="majorBidi" w:cstheme="majorBidi"/>
-                <w:b/>
-                <w:bCs/>
-                <w:lang w:bidi="ar-EG"/>
-              </w:rPr>
-            </w:pPr>
-            <w:r>
-              <w:rPr>
-                <w:rFonts w:asciiTheme="majorBidi" w:hAnsiTheme="majorBidi" w:cstheme="majorBidi"/>
-                <w:b/>
-                <w:bCs/>
-                <w:lang w:bidi="ar-EG"/>
-              </w:rPr>
-              <w:t>RQ008</w:t>
-            </w:r>
-          </w:p>
-        </w:tc>
-        <w:tc>
-          <w:tcPr>
-            <w:tcW w:w="2529" w:type="dxa"/>
-          </w:tcPr>
-          <w:p>
-            <w:pPr>
-              <w:spacing w:after="160" w:line="278" w:lineRule="auto"/>
-              <w:ind w:left="86" w:right="68"/>
-              <w:rPr>
-                <w:rFonts w:asciiTheme="majorBidi" w:hAnsiTheme="majorBidi" w:cstheme="majorBidi"/>
-                <w:lang w:bidi="ar-EG"/>
-              </w:rPr>
-            </w:pPr>
-            <w:r>
-              <w:rPr>
-                <w:rFonts w:asciiTheme="majorBidi" w:hAnsiTheme="majorBidi" w:cstheme="majorBidi"/>
-                <w:lang w:bidi="ar-EG"/>
-              </w:rPr>
-              <w:t xml:space="preserve">Sign up </w:t>
-            </w:r>
-          </w:p>
-        </w:tc>
-        <w:tc>
-          <w:tcPr>
-            <w:tcW w:w="5313" w:type="dxa"/>
-          </w:tcPr>
-          <w:p>
-            <w:pPr>
-              <w:spacing w:after="160" w:line="278" w:lineRule="auto"/>
-              <w:ind w:left="78" w:right="-17"/>
-              <w:rPr>
-                <w:rFonts w:asciiTheme="majorBidi" w:hAnsiTheme="majorBidi" w:cstheme="majorBidi"/>
-                <w:lang w:bidi="ar-EG"/>
-              </w:rPr>
-            </w:pPr>
-            <w:r>
-              <w:rPr>
-                <w:rFonts w:asciiTheme="majorBidi" w:hAnsiTheme="majorBidi" w:cstheme="majorBidi"/>
-                <w:lang w:bidi="ar-EG"/>
-              </w:rPr>
-              <w:t xml:space="preserve">make new </w:t>
-            </w:r>
-            <w:proofErr w:type="gramStart"/>
-            <w:r>
-              <w:rPr>
-                <w:rFonts w:asciiTheme="majorBidi" w:hAnsiTheme="majorBidi" w:cstheme="majorBidi"/>
-                <w:lang w:bidi="ar-EG"/>
-              </w:rPr>
-              <w:t>user to</w:t>
-            </w:r>
-            <w:proofErr w:type="gramEnd"/>
-            <w:r>
-              <w:rPr>
-                <w:rFonts w:asciiTheme="majorBidi" w:hAnsiTheme="majorBidi" w:cstheme="majorBidi"/>
-                <w:lang w:bidi="ar-EG"/>
-              </w:rPr>
-              <w:t xml:space="preserve"> database (whether he is admin or user) and enter whole information name, address, phone number, email and password.</w:t>
+            <w:tcW w:w="1345" w:type="dxa"/>
+            <w:vAlign w:val="center"/>
+            <w:hideMark/>
+          </w:tcPr>
+          <w:p>
+            <w:pPr>
+              <w:jc w:val="center"/>
+              <w:rPr>
+                <w:rFonts w:ascii="Times New Roman" w:eastAsia="Times New Roman" w:hAnsi="Times New Roman" w:cs="Times New Roman"/>
+                <w:b/>
+                <w:bCs/>
+                <w:kern w:val="0"/>
+                <w:sz w:val="26"/>
+                <w:szCs w:val="26"/>
+                <w14:ligatures w14:val="none"/>
+              </w:rPr>
+            </w:pPr>
+            <w:r>
+              <w:rPr>
+                <w:rFonts w:ascii="Times New Roman" w:eastAsia="Times New Roman" w:hAnsi="Times New Roman" w:cs="Times New Roman"/>
+                <w:b/>
+                <w:bCs/>
+                <w:kern w:val="0"/>
+                <w:sz w:val="26"/>
+                <w:szCs w:val="26"/>
+                <w14:ligatures w14:val="none"/>
+              </w:rPr>
+              <w:t>RQ0</w:t>
+            </w:r>
+            <w:r>
+              <w:rPr>
+                <w:rFonts w:ascii="Times New Roman" w:eastAsia="Times New Roman" w:hAnsi="Times New Roman" w:cs="Times New Roman"/>
+                <w:b/>
+                <w:bCs/>
+                <w:kern w:val="0"/>
+                <w:sz w:val="26"/>
+                <w:szCs w:val="26"/>
+                <w14:ligatures w14:val="none"/>
+              </w:rPr>
+              <w:t>0</w:t>
+            </w:r>
+            <w:r>
+              <w:rPr>
+                <w:rFonts w:ascii="Times New Roman" w:eastAsia="Times New Roman" w:hAnsi="Times New Roman" w:cs="Times New Roman"/>
+                <w:b/>
+                <w:bCs/>
+                <w:kern w:val="0"/>
+                <w:sz w:val="26"/>
+                <w:szCs w:val="26"/>
+                <w14:ligatures w14:val="none"/>
+              </w:rPr>
+              <w:t>8</w:t>
+            </w:r>
+          </w:p>
+        </w:tc>
+        <w:tc>
+          <w:tcPr>
+            <w:tcW w:w="2790" w:type="dxa"/>
+            <w:vMerge w:val="restart"/>
+            <w:vAlign w:val="center"/>
+            <w:hideMark/>
+          </w:tcPr>
+          <w:p>
+            <w:pPr>
+              <w:jc w:val="center"/>
+              <w:rPr>
+                <w:rFonts w:ascii="Times New Roman" w:eastAsia="Times New Roman" w:hAnsi="Times New Roman" w:cs="Times New Roman"/>
+                <w:kern w:val="0"/>
+                <w14:ligatures w14:val="none"/>
+              </w:rPr>
+            </w:pPr>
+            <w:r>
+              <w:rPr>
+                <w:rFonts w:ascii="Times New Roman" w:eastAsia="Times New Roman" w:hAnsi="Times New Roman" w:cs="Times New Roman"/>
+                <w:kern w:val="0"/>
+                <w14:ligatures w14:val="none"/>
+              </w:rPr>
+              <w:t xml:space="preserve">Customer </w:t>
+            </w:r>
+            <w:r>
+              <w:rPr>
+                <w:rFonts w:ascii="Times New Roman" w:eastAsia="Times New Roman" w:hAnsi="Times New Roman" w:cs="Times New Roman"/>
+                <w:kern w:val="0"/>
+                <w14:ligatures w14:val="none"/>
+              </w:rPr>
+              <w:t>Functions</w:t>
+            </w:r>
+          </w:p>
+        </w:tc>
+        <w:tc>
+          <w:tcPr>
+            <w:tcW w:w="5215" w:type="dxa"/>
+            <w:vAlign w:val="center"/>
+            <w:hideMark/>
+          </w:tcPr>
+          <w:p>
+            <w:pPr>
+              <w:rPr>
+                <w:rFonts w:ascii="Times New Roman" w:eastAsia="Times New Roman" w:hAnsi="Times New Roman" w:cs="Times New Roman"/>
+                <w:kern w:val="0"/>
+                <w14:ligatures w14:val="none"/>
+              </w:rPr>
+            </w:pPr>
+            <w:r>
+              <w:rPr>
+                <w:rFonts w:ascii="Times New Roman" w:eastAsia="Times New Roman" w:hAnsi="Times New Roman" w:cs="Times New Roman"/>
+                <w:kern w:val="0"/>
+                <w14:ligatures w14:val="none"/>
+              </w:rPr>
+              <w:t>Enable customer login functionality.</w:t>
             </w:r>
           </w:p>
         </w:tc>
       </w:tr>
       <w:tr>
         <w:trPr>
-          <w:trHeight w:val="953"/>
-          <w:jc w:val="center"/>
+          <w:trHeight w:val="504"/>
         </w:trPr>
         <w:tc>
           <w:tcPr>
-            <w:tcW w:w="1423" w:type="dxa"/>
-          </w:tcPr>
-          <w:p>
-            <w:pPr>
-              <w:ind w:left="68" w:right="60"/>
-              <w:rPr>
-                <w:rFonts w:asciiTheme="majorBidi" w:hAnsiTheme="majorBidi" w:cstheme="majorBidi"/>
-                <w:b/>
-                <w:bCs/>
-                <w:lang w:bidi="ar-EG"/>
-              </w:rPr>
-            </w:pPr>
-            <w:r>
-              <w:rPr>
-                <w:rFonts w:asciiTheme="majorBidi" w:hAnsiTheme="majorBidi" w:cstheme="majorBidi"/>
-                <w:b/>
-                <w:bCs/>
-                <w:lang w:bidi="ar-EG"/>
-              </w:rPr>
-              <w:t>RQ009</w:t>
-            </w:r>
-          </w:p>
-        </w:tc>
-        <w:tc>
-          <w:tcPr>
-            <w:tcW w:w="2529" w:type="dxa"/>
-          </w:tcPr>
-          <w:p>
-            <w:pPr>
-              <w:spacing w:after="160" w:line="278" w:lineRule="auto"/>
-              <w:ind w:left="86" w:right="68"/>
-              <w:rPr>
-                <w:rFonts w:asciiTheme="majorBidi" w:hAnsiTheme="majorBidi" w:cstheme="majorBidi"/>
-                <w:lang w:bidi="ar-EG"/>
-              </w:rPr>
-            </w:pPr>
-            <w:r>
-              <w:rPr>
-                <w:rFonts w:asciiTheme="majorBidi" w:hAnsiTheme="majorBidi" w:cstheme="majorBidi"/>
-                <w:lang w:bidi="ar-EG"/>
-              </w:rPr>
-              <w:t xml:space="preserve">Admin functions </w:t>
-            </w:r>
-          </w:p>
-        </w:tc>
-        <w:tc>
-          <w:tcPr>
-            <w:tcW w:w="5313" w:type="dxa"/>
-          </w:tcPr>
-          <w:p>
-            <w:pPr>
-              <w:spacing w:after="160" w:line="278" w:lineRule="auto"/>
-              <w:ind w:left="78" w:right="-17"/>
-              <w:rPr>
-                <w:rFonts w:asciiTheme="majorBidi" w:hAnsiTheme="majorBidi" w:cstheme="majorBidi"/>
-                <w:lang w:bidi="ar-EG"/>
-              </w:rPr>
-            </w:pPr>
-            <w:r>
-              <w:rPr>
-                <w:rFonts w:asciiTheme="majorBidi" w:hAnsiTheme="majorBidi" w:cstheme="majorBidi"/>
-                <w:lang w:bidi="ar-EG"/>
-              </w:rPr>
-              <w:t xml:space="preserve">Add, edit, </w:t>
-            </w:r>
-            <w:proofErr w:type="gramStart"/>
-            <w:r>
-              <w:rPr>
-                <w:rFonts w:asciiTheme="majorBidi" w:hAnsiTheme="majorBidi" w:cstheme="majorBidi"/>
-                <w:lang w:bidi="ar-EG"/>
-              </w:rPr>
-              <w:t>delete:</w:t>
-            </w:r>
-            <w:proofErr w:type="gramEnd"/>
-            <w:r>
-              <w:rPr>
-                <w:rFonts w:asciiTheme="majorBidi" w:hAnsiTheme="majorBidi" w:cstheme="majorBidi"/>
-                <w:lang w:bidi="ar-EG"/>
-              </w:rPr>
-              <w:t xml:space="preserve"> category </w:t>
-            </w:r>
-          </w:p>
-          <w:p>
-            <w:pPr>
-              <w:spacing w:after="160" w:line="278" w:lineRule="auto"/>
-              <w:ind w:left="78" w:right="-17"/>
-              <w:rPr>
-                <w:rFonts w:asciiTheme="majorBidi" w:hAnsiTheme="majorBidi" w:cstheme="majorBidi"/>
-                <w:lang w:bidi="ar-EG"/>
-              </w:rPr>
-            </w:pPr>
-            <w:r>
-              <w:rPr>
-                <w:rFonts w:asciiTheme="majorBidi" w:hAnsiTheme="majorBidi" w:cstheme="majorBidi"/>
-                <w:lang w:bidi="ar-EG"/>
-              </w:rPr>
-              <w:t xml:space="preserve">Add, edit, </w:t>
-            </w:r>
-            <w:proofErr w:type="gramStart"/>
-            <w:r>
-              <w:rPr>
-                <w:rFonts w:asciiTheme="majorBidi" w:hAnsiTheme="majorBidi" w:cstheme="majorBidi"/>
-                <w:lang w:bidi="ar-EG"/>
-              </w:rPr>
-              <w:t>delete:</w:t>
-            </w:r>
-            <w:proofErr w:type="gramEnd"/>
-            <w:r>
-              <w:rPr>
-                <w:rFonts w:asciiTheme="majorBidi" w:hAnsiTheme="majorBidi" w:cstheme="majorBidi"/>
-                <w:lang w:bidi="ar-EG"/>
-              </w:rPr>
-              <w:t xml:space="preserve"> product</w:t>
+            <w:tcW w:w="1345" w:type="dxa"/>
+            <w:vAlign w:val="center"/>
+            <w:hideMark/>
+          </w:tcPr>
+          <w:p>
+            <w:pPr>
+              <w:jc w:val="center"/>
+              <w:rPr>
+                <w:rFonts w:ascii="Times New Roman" w:eastAsia="Times New Roman" w:hAnsi="Times New Roman" w:cs="Times New Roman"/>
+                <w:b/>
+                <w:bCs/>
+                <w:kern w:val="0"/>
+                <w:sz w:val="26"/>
+                <w:szCs w:val="26"/>
+                <w14:ligatures w14:val="none"/>
+              </w:rPr>
+            </w:pPr>
+            <w:r>
+              <w:rPr>
+                <w:rFonts w:ascii="Times New Roman" w:eastAsia="Times New Roman" w:hAnsi="Times New Roman" w:cs="Times New Roman"/>
+                <w:b/>
+                <w:bCs/>
+                <w:kern w:val="0"/>
+                <w:sz w:val="26"/>
+                <w:szCs w:val="26"/>
+                <w14:ligatures w14:val="none"/>
+              </w:rPr>
+              <w:t>RQ0</w:t>
+            </w:r>
+            <w:r>
+              <w:rPr>
+                <w:rFonts w:ascii="Times New Roman" w:eastAsia="Times New Roman" w:hAnsi="Times New Roman" w:cs="Times New Roman"/>
+                <w:b/>
+                <w:bCs/>
+                <w:kern w:val="0"/>
+                <w:sz w:val="26"/>
+                <w:szCs w:val="26"/>
+                <w14:ligatures w14:val="none"/>
+              </w:rPr>
+              <w:t>0</w:t>
+            </w:r>
+            <w:r>
+              <w:rPr>
+                <w:rFonts w:ascii="Times New Roman" w:eastAsia="Times New Roman" w:hAnsi="Times New Roman" w:cs="Times New Roman"/>
+                <w:b/>
+                <w:bCs/>
+                <w:kern w:val="0"/>
+                <w:sz w:val="26"/>
+                <w:szCs w:val="26"/>
+                <w14:ligatures w14:val="none"/>
+              </w:rPr>
+              <w:t>9</w:t>
+            </w:r>
+          </w:p>
+        </w:tc>
+        <w:tc>
+          <w:tcPr>
+            <w:tcW w:w="2790" w:type="dxa"/>
+            <w:vMerge/>
+            <w:vAlign w:val="center"/>
+            <w:hideMark/>
+          </w:tcPr>
+          <w:p>
+            <w:pPr>
+              <w:jc w:val="center"/>
+              <w:rPr>
+                <w:rFonts w:ascii="Times New Roman" w:eastAsia="Times New Roman" w:hAnsi="Times New Roman" w:cs="Times New Roman"/>
+                <w:kern w:val="0"/>
+                <w14:ligatures w14:val="none"/>
+              </w:rPr>
+            </w:pPr>
+          </w:p>
+        </w:tc>
+        <w:tc>
+          <w:tcPr>
+            <w:tcW w:w="5215" w:type="dxa"/>
+            <w:vAlign w:val="center"/>
+            <w:hideMark/>
+          </w:tcPr>
+          <w:p>
+            <w:pPr>
+              <w:rPr>
+                <w:rFonts w:ascii="Times New Roman" w:eastAsia="Times New Roman" w:hAnsi="Times New Roman" w:cs="Times New Roman"/>
+                <w:kern w:val="0"/>
+                <w14:ligatures w14:val="none"/>
+              </w:rPr>
+            </w:pPr>
+            <w:r>
+              <w:rPr>
+                <w:rFonts w:ascii="Times New Roman" w:eastAsia="Times New Roman" w:hAnsi="Times New Roman" w:cs="Times New Roman"/>
+                <w:kern w:val="0"/>
+                <w14:ligatures w14:val="none"/>
+              </w:rPr>
+              <w:t>Allow customers to register an account.</w:t>
             </w:r>
           </w:p>
         </w:tc>
       </w:tr>
       <w:tr>
         <w:trPr>
-          <w:trHeight w:val="953"/>
-          <w:jc w:val="center"/>
+          <w:trHeight w:val="504"/>
         </w:trPr>
         <w:tc>
           <w:tcPr>
-            <w:tcW w:w="1423" w:type="dxa"/>
-          </w:tcPr>
-          <w:p>
-            <w:pPr>
-              <w:ind w:left="68" w:right="60"/>
-              <w:rPr>
-                <w:rFonts w:asciiTheme="majorBidi" w:hAnsiTheme="majorBidi" w:cstheme="majorBidi"/>
-                <w:b/>
-                <w:bCs/>
-                <w:lang w:bidi="ar-EG"/>
-              </w:rPr>
-            </w:pPr>
-            <w:r>
-              <w:rPr>
-                <w:rFonts w:asciiTheme="majorBidi" w:hAnsiTheme="majorBidi" w:cstheme="majorBidi"/>
-                <w:b/>
-                <w:bCs/>
-                <w:lang w:bidi="ar-EG"/>
-              </w:rPr>
-              <w:t>RQ010</w:t>
-            </w:r>
-          </w:p>
-        </w:tc>
-        <w:tc>
-          <w:tcPr>
-            <w:tcW w:w="2529" w:type="dxa"/>
-          </w:tcPr>
-          <w:p>
-            <w:pPr>
-              <w:spacing w:after="160" w:line="278" w:lineRule="auto"/>
-              <w:ind w:left="86" w:right="68"/>
-              <w:rPr>
-                <w:rFonts w:asciiTheme="majorBidi" w:hAnsiTheme="majorBidi" w:cstheme="majorBidi"/>
-                <w:lang w:bidi="ar-EG"/>
-              </w:rPr>
-            </w:pPr>
-            <w:r>
-              <w:rPr>
-                <w:rFonts w:asciiTheme="majorBidi" w:hAnsiTheme="majorBidi" w:cstheme="majorBidi"/>
-                <w:lang w:bidi="ar-EG"/>
-              </w:rPr>
-              <w:t>Customer functions</w:t>
-            </w:r>
-          </w:p>
-        </w:tc>
-        <w:tc>
-          <w:tcPr>
-            <w:tcW w:w="5313" w:type="dxa"/>
-          </w:tcPr>
-          <w:p>
-            <w:pPr>
-              <w:spacing w:after="160" w:line="278" w:lineRule="auto"/>
-              <w:ind w:left="78" w:right="-17"/>
-              <w:rPr>
-                <w:rFonts w:asciiTheme="majorBidi" w:hAnsiTheme="majorBidi" w:cstheme="majorBidi"/>
-                <w:lang w:bidi="ar-EG"/>
-              </w:rPr>
-            </w:pPr>
-            <w:r>
-              <w:rPr>
-                <w:rFonts w:asciiTheme="majorBidi" w:hAnsiTheme="majorBidi" w:cstheme="majorBidi"/>
-                <w:lang w:bidi="ar-EG"/>
-              </w:rPr>
-              <w:t xml:space="preserve">Add, edit, </w:t>
-            </w:r>
-            <w:proofErr w:type="gramStart"/>
-            <w:r>
-              <w:rPr>
-                <w:rFonts w:asciiTheme="majorBidi" w:hAnsiTheme="majorBidi" w:cstheme="majorBidi"/>
-                <w:lang w:bidi="ar-EG"/>
-              </w:rPr>
-              <w:t>delete:</w:t>
-            </w:r>
-            <w:proofErr w:type="gramEnd"/>
-            <w:r>
-              <w:rPr>
-                <w:rFonts w:asciiTheme="majorBidi" w:hAnsiTheme="majorBidi" w:cstheme="majorBidi"/>
-                <w:lang w:bidi="ar-EG"/>
-              </w:rPr>
-              <w:t xml:space="preserve"> orders </w:t>
+            <w:tcW w:w="1345" w:type="dxa"/>
+            <w:vAlign w:val="center"/>
+            <w:hideMark/>
+          </w:tcPr>
+          <w:p>
+            <w:pPr>
+              <w:jc w:val="center"/>
+              <w:rPr>
+                <w:rFonts w:ascii="Times New Roman" w:eastAsia="Times New Roman" w:hAnsi="Times New Roman" w:cs="Times New Roman"/>
+                <w:b/>
+                <w:bCs/>
+                <w:kern w:val="0"/>
+                <w:sz w:val="26"/>
+                <w:szCs w:val="26"/>
+                <w14:ligatures w14:val="none"/>
+              </w:rPr>
+            </w:pPr>
+            <w:r>
+              <w:rPr>
+                <w:rFonts w:ascii="Times New Roman" w:eastAsia="Times New Roman" w:hAnsi="Times New Roman" w:cs="Times New Roman"/>
+                <w:b/>
+                <w:bCs/>
+                <w:kern w:val="0"/>
+                <w:sz w:val="26"/>
+                <w:szCs w:val="26"/>
+                <w14:ligatures w14:val="none"/>
+              </w:rPr>
+              <w:t>RQ0</w:t>
+            </w:r>
+            <w:r>
+              <w:rPr>
+                <w:rFonts w:ascii="Times New Roman" w:eastAsia="Times New Roman" w:hAnsi="Times New Roman" w:cs="Times New Roman"/>
+                <w:b/>
+                <w:bCs/>
+                <w:kern w:val="0"/>
+                <w:sz w:val="26"/>
+                <w:szCs w:val="26"/>
+                <w14:ligatures w14:val="none"/>
+              </w:rPr>
+              <w:t>1</w:t>
+            </w:r>
+            <w:r>
+              <w:rPr>
+                <w:rFonts w:ascii="Times New Roman" w:eastAsia="Times New Roman" w:hAnsi="Times New Roman" w:cs="Times New Roman"/>
+                <w:b/>
+                <w:bCs/>
+                <w:kern w:val="0"/>
+                <w:sz w:val="26"/>
+                <w:szCs w:val="26"/>
+                <w14:ligatures w14:val="none"/>
+              </w:rPr>
+              <w:t>0</w:t>
+            </w:r>
+          </w:p>
+        </w:tc>
+        <w:tc>
+          <w:tcPr>
+            <w:tcW w:w="2790" w:type="dxa"/>
+            <w:vMerge/>
+            <w:vAlign w:val="center"/>
+            <w:hideMark/>
+          </w:tcPr>
+          <w:p>
+            <w:pPr>
+              <w:jc w:val="center"/>
+              <w:rPr>
+                <w:rFonts w:ascii="Times New Roman" w:eastAsia="Times New Roman" w:hAnsi="Times New Roman" w:cs="Times New Roman"/>
+                <w:kern w:val="0"/>
+                <w14:ligatures w14:val="none"/>
+              </w:rPr>
+            </w:pPr>
+          </w:p>
+        </w:tc>
+        <w:tc>
+          <w:tcPr>
+            <w:tcW w:w="5215" w:type="dxa"/>
+            <w:vAlign w:val="center"/>
+            <w:hideMark/>
+          </w:tcPr>
+          <w:p>
+            <w:pPr>
+              <w:rPr>
+                <w:rFonts w:ascii="Times New Roman" w:eastAsia="Times New Roman" w:hAnsi="Times New Roman" w:cs="Times New Roman"/>
+                <w:kern w:val="0"/>
+                <w14:ligatures w14:val="none"/>
+              </w:rPr>
+            </w:pPr>
+            <w:r>
+              <w:rPr>
+                <w:rFonts w:ascii="Times New Roman" w:eastAsia="Times New Roman" w:hAnsi="Times New Roman" w:cs="Times New Roman"/>
+                <w:kern w:val="0"/>
+                <w14:ligatures w14:val="none"/>
+              </w:rPr>
+              <w:t xml:space="preserve">Allow customers to </w:t>
+            </w:r>
+            <w:r>
+              <w:rPr>
+                <w:rFonts w:ascii="Times New Roman" w:eastAsia="Times New Roman" w:hAnsi="Times New Roman" w:cs="Times New Roman"/>
+                <w:kern w:val="0"/>
+                <w14:ligatures w14:val="none"/>
+              </w:rPr>
+              <w:t>(</w:t>
+            </w:r>
+            <w:r>
+              <w:rPr>
+                <w:rFonts w:ascii="Times New Roman" w:eastAsia="Times New Roman" w:hAnsi="Times New Roman" w:cs="Times New Roman"/>
+                <w:kern w:val="0"/>
+                <w14:ligatures w14:val="none"/>
+              </w:rPr>
+              <w:t>place</w:t>
+            </w:r>
+            <w:r>
+              <w:rPr>
+                <w:rFonts w:ascii="Times New Roman" w:eastAsia="Times New Roman" w:hAnsi="Times New Roman" w:cs="Times New Roman"/>
+                <w:kern w:val="0"/>
+                <w14:ligatures w14:val="none"/>
+              </w:rPr>
+              <w:t xml:space="preserve">, </w:t>
+            </w:r>
+            <w:r>
+              <w:rPr>
+                <w:rFonts w:ascii="Times New Roman" w:eastAsia="Times New Roman" w:hAnsi="Times New Roman" w:cs="Times New Roman"/>
+                <w:kern w:val="0"/>
+                <w14:ligatures w14:val="none"/>
+              </w:rPr>
+              <w:t>modify</w:t>
+            </w:r>
+            <w:r>
+              <w:rPr>
+                <w:rFonts w:ascii="Times New Roman" w:eastAsia="Times New Roman" w:hAnsi="Times New Roman" w:cs="Times New Roman"/>
+                <w:kern w:val="0"/>
+                <w14:ligatures w14:val="none"/>
+              </w:rPr>
+              <w:t>, cancel or delete)</w:t>
+            </w:r>
+            <w:r>
+              <w:rPr>
+                <w:rFonts w:ascii="Times New Roman" w:eastAsia="Times New Roman" w:hAnsi="Times New Roman" w:cs="Times New Roman"/>
+                <w:kern w:val="0"/>
+                <w14:ligatures w14:val="none"/>
+              </w:rPr>
+              <w:t xml:space="preserve"> orders.</w:t>
+            </w:r>
+          </w:p>
+        </w:tc>
+      </w:tr>
+      <w:tr>
+        <w:trPr>
+          <w:trHeight w:val="504"/>
+        </w:trPr>
+        <w:tc>
+          <w:tcPr>
+            <w:tcW w:w="1345" w:type="dxa"/>
+            <w:vAlign w:val="center"/>
+            <w:hideMark/>
+          </w:tcPr>
+          <w:p>
+            <w:pPr>
+              <w:jc w:val="center"/>
+              <w:rPr>
+                <w:rFonts w:ascii="Times New Roman" w:eastAsia="Times New Roman" w:hAnsi="Times New Roman" w:cs="Times New Roman"/>
+                <w:b/>
+                <w:bCs/>
+                <w:kern w:val="0"/>
+                <w:sz w:val="26"/>
+                <w:szCs w:val="26"/>
+                <w14:ligatures w14:val="none"/>
+              </w:rPr>
+            </w:pPr>
+            <w:r>
+              <w:rPr>
+                <w:rFonts w:ascii="Times New Roman" w:eastAsia="Times New Roman" w:hAnsi="Times New Roman" w:cs="Times New Roman"/>
+                <w:b/>
+                <w:bCs/>
+                <w:kern w:val="0"/>
+                <w:sz w:val="26"/>
+                <w:szCs w:val="26"/>
+                <w14:ligatures w14:val="none"/>
+              </w:rPr>
+              <w:t>RQ0</w:t>
+            </w:r>
+            <w:r>
+              <w:rPr>
+                <w:rFonts w:ascii="Times New Roman" w:eastAsia="Times New Roman" w:hAnsi="Times New Roman" w:cs="Times New Roman"/>
+                <w:b/>
+                <w:bCs/>
+                <w:kern w:val="0"/>
+                <w:sz w:val="26"/>
+                <w:szCs w:val="26"/>
+                <w14:ligatures w14:val="none"/>
+              </w:rPr>
+              <w:t>11</w:t>
+            </w:r>
+          </w:p>
+        </w:tc>
+        <w:tc>
+          <w:tcPr>
+            <w:tcW w:w="2790" w:type="dxa"/>
+            <w:vAlign w:val="center"/>
+            <w:hideMark/>
+          </w:tcPr>
+          <w:p>
+            <w:pPr>
+              <w:jc w:val="center"/>
+              <w:rPr>
+                <w:rFonts w:ascii="Times New Roman" w:eastAsia="Times New Roman" w:hAnsi="Times New Roman" w:cs="Times New Roman"/>
+                <w:kern w:val="0"/>
+                <w14:ligatures w14:val="none"/>
+              </w:rPr>
+            </w:pPr>
+            <w:r>
+              <w:rPr>
+                <w:rFonts w:ascii="Times New Roman" w:eastAsia="Times New Roman" w:hAnsi="Times New Roman" w:cs="Times New Roman"/>
+                <w:kern w:val="0"/>
+                <w14:ligatures w14:val="none"/>
+              </w:rPr>
+              <w:t>Most Purchased Product</w:t>
+            </w:r>
+          </w:p>
+        </w:tc>
+        <w:tc>
+          <w:tcPr>
+            <w:tcW w:w="5215" w:type="dxa"/>
+            <w:vAlign w:val="center"/>
+            <w:hideMark/>
+          </w:tcPr>
+          <w:p>
+            <w:pPr>
+              <w:rPr>
+                <w:rFonts w:ascii="Times New Roman" w:eastAsia="Times New Roman" w:hAnsi="Times New Roman" w:cs="Times New Roman"/>
+                <w:kern w:val="0"/>
+                <w14:ligatures w14:val="none"/>
+              </w:rPr>
+            </w:pPr>
+            <w:r>
+              <w:rPr>
+                <w:rFonts w:ascii="Times New Roman" w:eastAsia="Times New Roman" w:hAnsi="Times New Roman" w:cs="Times New Roman"/>
+                <w:kern w:val="0"/>
+                <w14:ligatures w14:val="none"/>
+              </w:rPr>
+              <w:t>Retrieve the product with the highest customer count.</w:t>
+            </w:r>
+          </w:p>
+        </w:tc>
+      </w:tr>
+      <w:tr>
+        <w:trPr>
+          <w:trHeight w:val="504"/>
+        </w:trPr>
+        <w:tc>
+          <w:tcPr>
+            <w:tcW w:w="1345" w:type="dxa"/>
+            <w:vAlign w:val="center"/>
+            <w:hideMark/>
+          </w:tcPr>
+          <w:p>
+            <w:pPr>
+              <w:jc w:val="center"/>
+              <w:rPr>
+                <w:rFonts w:ascii="Times New Roman" w:eastAsia="Times New Roman" w:hAnsi="Times New Roman" w:cs="Times New Roman"/>
+                <w:b/>
+                <w:bCs/>
+                <w:kern w:val="0"/>
+                <w:sz w:val="26"/>
+                <w:szCs w:val="26"/>
+                <w14:ligatures w14:val="none"/>
+              </w:rPr>
+            </w:pPr>
+            <w:r>
+              <w:rPr>
+                <w:rFonts w:ascii="Times New Roman" w:eastAsia="Times New Roman" w:hAnsi="Times New Roman" w:cs="Times New Roman"/>
+                <w:b/>
+                <w:bCs/>
+                <w:kern w:val="0"/>
+                <w:sz w:val="26"/>
+                <w:szCs w:val="26"/>
+                <w14:ligatures w14:val="none"/>
+              </w:rPr>
+              <w:t>RQ0</w:t>
+            </w:r>
+            <w:r>
+              <w:rPr>
+                <w:rFonts w:ascii="Times New Roman" w:eastAsia="Times New Roman" w:hAnsi="Times New Roman" w:cs="Times New Roman"/>
+                <w:b/>
+                <w:bCs/>
+                <w:kern w:val="0"/>
+                <w:sz w:val="26"/>
+                <w:szCs w:val="26"/>
+                <w14:ligatures w14:val="none"/>
+              </w:rPr>
+              <w:t>12</w:t>
+            </w:r>
+          </w:p>
+        </w:tc>
+        <w:tc>
+          <w:tcPr>
+            <w:tcW w:w="2790" w:type="dxa"/>
+            <w:vAlign w:val="center"/>
+            <w:hideMark/>
+          </w:tcPr>
+          <w:p>
+            <w:pPr>
+              <w:jc w:val="center"/>
+              <w:rPr>
+                <w:rFonts w:ascii="Times New Roman" w:eastAsia="Times New Roman" w:hAnsi="Times New Roman" w:cs="Times New Roman"/>
+                <w:kern w:val="0"/>
+                <w14:ligatures w14:val="none"/>
+              </w:rPr>
+            </w:pPr>
+            <w:r>
+              <w:rPr>
+                <w:rFonts w:ascii="Times New Roman" w:eastAsia="Times New Roman" w:hAnsi="Times New Roman" w:cs="Times New Roman"/>
+                <w:kern w:val="0"/>
+                <w14:ligatures w14:val="none"/>
+              </w:rPr>
+              <w:t>Unsold Products by Month</w:t>
+            </w:r>
+          </w:p>
+        </w:tc>
+        <w:tc>
+          <w:tcPr>
+            <w:tcW w:w="5215" w:type="dxa"/>
+            <w:vAlign w:val="center"/>
+            <w:hideMark/>
+          </w:tcPr>
+          <w:p>
+            <w:pPr>
+              <w:rPr>
+                <w:rFonts w:ascii="Times New Roman" w:eastAsia="Times New Roman" w:hAnsi="Times New Roman" w:cs="Times New Roman"/>
+                <w:kern w:val="0"/>
+                <w14:ligatures w14:val="none"/>
+              </w:rPr>
+            </w:pPr>
+            <w:r>
+              <w:rPr>
+                <w:rFonts w:ascii="Times New Roman" w:eastAsia="Times New Roman" w:hAnsi="Times New Roman" w:cs="Times New Roman"/>
+                <w:kern w:val="0"/>
+                <w14:ligatures w14:val="none"/>
+              </w:rPr>
+              <w:t>Identify products with no sales in a specified month.</w:t>
+            </w:r>
+          </w:p>
+        </w:tc>
+      </w:tr>
+      <w:tr>
+        <w:trPr>
+          <w:trHeight w:val="504"/>
+        </w:trPr>
+        <w:tc>
+          <w:tcPr>
+            <w:tcW w:w="1345" w:type="dxa"/>
+            <w:vAlign w:val="center"/>
+            <w:hideMark/>
+          </w:tcPr>
+          <w:p>
+            <w:pPr>
+              <w:jc w:val="center"/>
+              <w:rPr>
+                <w:rFonts w:ascii="Times New Roman" w:eastAsia="Times New Roman" w:hAnsi="Times New Roman" w:cs="Times New Roman"/>
+                <w:b/>
+                <w:bCs/>
+                <w:kern w:val="0"/>
+                <w:sz w:val="26"/>
+                <w:szCs w:val="26"/>
+                <w14:ligatures w14:val="none"/>
+              </w:rPr>
+            </w:pPr>
+            <w:r>
+              <w:rPr>
+                <w:rFonts w:ascii="Times New Roman" w:eastAsia="Times New Roman" w:hAnsi="Times New Roman" w:cs="Times New Roman"/>
+                <w:b/>
+                <w:bCs/>
+                <w:kern w:val="0"/>
+                <w:sz w:val="26"/>
+                <w:szCs w:val="26"/>
+                <w14:ligatures w14:val="none"/>
+              </w:rPr>
+              <w:t>RQ0</w:t>
+            </w:r>
+            <w:r>
+              <w:rPr>
+                <w:rFonts w:ascii="Times New Roman" w:eastAsia="Times New Roman" w:hAnsi="Times New Roman" w:cs="Times New Roman"/>
+                <w:b/>
+                <w:bCs/>
+                <w:kern w:val="0"/>
+                <w:sz w:val="26"/>
+                <w:szCs w:val="26"/>
+                <w14:ligatures w14:val="none"/>
+              </w:rPr>
+              <w:t>13</w:t>
+            </w:r>
+          </w:p>
+        </w:tc>
+        <w:tc>
+          <w:tcPr>
+            <w:tcW w:w="2790" w:type="dxa"/>
+            <w:vAlign w:val="center"/>
+            <w:hideMark/>
+          </w:tcPr>
+          <w:p>
+            <w:pPr>
+              <w:jc w:val="center"/>
+              <w:rPr>
+                <w:rFonts w:ascii="Times New Roman" w:eastAsia="Times New Roman" w:hAnsi="Times New Roman" w:cs="Times New Roman"/>
+                <w:kern w:val="0"/>
+                <w14:ligatures w14:val="none"/>
+              </w:rPr>
+            </w:pPr>
+            <w:r>
+              <w:rPr>
+                <w:rFonts w:ascii="Times New Roman" w:eastAsia="Times New Roman" w:hAnsi="Times New Roman" w:cs="Times New Roman"/>
+                <w:kern w:val="0"/>
+                <w14:ligatures w14:val="none"/>
+              </w:rPr>
+              <w:t>Inactive Customers</w:t>
+            </w:r>
+          </w:p>
+        </w:tc>
+        <w:tc>
+          <w:tcPr>
+            <w:tcW w:w="5215" w:type="dxa"/>
+            <w:vAlign w:val="center"/>
+            <w:hideMark/>
+          </w:tcPr>
+          <w:p>
+            <w:pPr>
+              <w:rPr>
+                <w:rFonts w:ascii="Times New Roman" w:eastAsia="Times New Roman" w:hAnsi="Times New Roman" w:cs="Times New Roman"/>
+                <w:kern w:val="0"/>
+                <w14:ligatures w14:val="none"/>
+              </w:rPr>
+            </w:pPr>
+            <w:r>
+              <w:rPr>
+                <w:rFonts w:ascii="Times New Roman" w:eastAsia="Times New Roman" w:hAnsi="Times New Roman" w:cs="Times New Roman"/>
+                <w:kern w:val="0"/>
+                <w14:ligatures w14:val="none"/>
+              </w:rPr>
+              <w:t>Identify customers inactive for the past year.</w:t>
+            </w:r>
+          </w:p>
+        </w:tc>
+      </w:tr>
+      <w:tr>
+        <w:trPr>
+          <w:trHeight w:val="504"/>
+        </w:trPr>
+        <w:tc>
+          <w:tcPr>
+            <w:tcW w:w="1345" w:type="dxa"/>
+            <w:vAlign w:val="center"/>
+            <w:hideMark/>
+          </w:tcPr>
+          <w:p>
+            <w:pPr>
+              <w:jc w:val="center"/>
+              <w:rPr>
+                <w:rFonts w:ascii="Times New Roman" w:eastAsia="Times New Roman" w:hAnsi="Times New Roman" w:cs="Times New Roman"/>
+                <w:b/>
+                <w:bCs/>
+                <w:kern w:val="0"/>
+                <w:sz w:val="26"/>
+                <w:szCs w:val="26"/>
+                <w14:ligatures w14:val="none"/>
+              </w:rPr>
+            </w:pPr>
+            <w:r>
+              <w:rPr>
+                <w:rFonts w:ascii="Times New Roman" w:eastAsia="Times New Roman" w:hAnsi="Times New Roman" w:cs="Times New Roman"/>
+                <w:b/>
+                <w:bCs/>
+                <w:kern w:val="0"/>
+                <w:sz w:val="26"/>
+                <w:szCs w:val="26"/>
+                <w14:ligatures w14:val="none"/>
+              </w:rPr>
+              <w:t>RQ0</w:t>
+            </w:r>
+            <w:r>
+              <w:rPr>
+                <w:rFonts w:ascii="Times New Roman" w:eastAsia="Times New Roman" w:hAnsi="Times New Roman" w:cs="Times New Roman"/>
+                <w:b/>
+                <w:bCs/>
+                <w:kern w:val="0"/>
+                <w:sz w:val="26"/>
+                <w:szCs w:val="26"/>
+                <w14:ligatures w14:val="none"/>
+              </w:rPr>
+              <w:t>14</w:t>
+            </w:r>
+          </w:p>
+        </w:tc>
+        <w:tc>
+          <w:tcPr>
+            <w:tcW w:w="2790" w:type="dxa"/>
+            <w:vAlign w:val="center"/>
+            <w:hideMark/>
+          </w:tcPr>
+          <w:p>
+            <w:pPr>
+              <w:jc w:val="center"/>
+              <w:rPr>
+                <w:rFonts w:ascii="Times New Roman" w:eastAsia="Times New Roman" w:hAnsi="Times New Roman" w:cs="Times New Roman"/>
+                <w:kern w:val="0"/>
+                <w14:ligatures w14:val="none"/>
+              </w:rPr>
+            </w:pPr>
+            <w:r>
+              <w:rPr>
+                <w:rFonts w:ascii="Times New Roman" w:eastAsia="Times New Roman" w:hAnsi="Times New Roman" w:cs="Times New Roman"/>
+                <w:kern w:val="0"/>
+                <w14:ligatures w14:val="none"/>
+              </w:rPr>
+              <w:t>Top Purchasing Customer</w:t>
+            </w:r>
+          </w:p>
+        </w:tc>
+        <w:tc>
+          <w:tcPr>
+            <w:tcW w:w="5215" w:type="dxa"/>
+            <w:vAlign w:val="center"/>
+            <w:hideMark/>
+          </w:tcPr>
+          <w:p>
+            <w:pPr>
+              <w:rPr>
+                <w:rFonts w:ascii="Times New Roman" w:eastAsia="Times New Roman" w:hAnsi="Times New Roman" w:cs="Times New Roman"/>
+                <w:kern w:val="0"/>
+                <w14:ligatures w14:val="none"/>
+              </w:rPr>
+            </w:pPr>
+            <w:r>
+              <w:rPr>
+                <w:rFonts w:ascii="Times New Roman" w:eastAsia="Times New Roman" w:hAnsi="Times New Roman" w:cs="Times New Roman"/>
+                <w:kern w:val="0"/>
+                <w14:ligatures w14:val="none"/>
+              </w:rPr>
+              <w:t>Identify the customer with the highest monthly purchase.</w:t>
+            </w:r>
+          </w:p>
+        </w:tc>
+      </w:tr>
+      <w:tr>
+        <w:trPr>
+          <w:trHeight w:val="504"/>
+        </w:trPr>
+        <w:tc>
+          <w:tcPr>
+            <w:tcW w:w="1345" w:type="dxa"/>
+            <w:vAlign w:val="center"/>
+            <w:hideMark/>
+          </w:tcPr>
+          <w:p>
+            <w:pPr>
+              <w:jc w:val="center"/>
+              <w:rPr>
+                <w:rFonts w:ascii="Times New Roman" w:eastAsia="Times New Roman" w:hAnsi="Times New Roman" w:cs="Times New Roman"/>
+                <w:b/>
+                <w:bCs/>
+                <w:kern w:val="0"/>
+                <w:sz w:val="26"/>
+                <w:szCs w:val="26"/>
+                <w14:ligatures w14:val="none"/>
+              </w:rPr>
+            </w:pPr>
+            <w:r>
+              <w:rPr>
+                <w:rFonts w:ascii="Times New Roman" w:eastAsia="Times New Roman" w:hAnsi="Times New Roman" w:cs="Times New Roman"/>
+                <w:b/>
+                <w:bCs/>
+                <w:kern w:val="0"/>
+                <w:sz w:val="26"/>
+                <w:szCs w:val="26"/>
+                <w14:ligatures w14:val="none"/>
+              </w:rPr>
+              <w:t>RQ0</w:t>
+            </w:r>
+            <w:r>
+              <w:rPr>
+                <w:rFonts w:ascii="Times New Roman" w:eastAsia="Times New Roman" w:hAnsi="Times New Roman" w:cs="Times New Roman"/>
+                <w:b/>
+                <w:bCs/>
+                <w:kern w:val="0"/>
+                <w:sz w:val="26"/>
+                <w:szCs w:val="26"/>
+                <w14:ligatures w14:val="none"/>
+              </w:rPr>
+              <w:t>15</w:t>
+            </w:r>
+          </w:p>
+        </w:tc>
+        <w:tc>
+          <w:tcPr>
+            <w:tcW w:w="2790" w:type="dxa"/>
+            <w:vAlign w:val="center"/>
+            <w:hideMark/>
+          </w:tcPr>
+          <w:p>
+            <w:pPr>
+              <w:jc w:val="center"/>
+              <w:rPr>
+                <w:rFonts w:ascii="Times New Roman" w:eastAsia="Times New Roman" w:hAnsi="Times New Roman" w:cs="Times New Roman"/>
+                <w:kern w:val="0"/>
+                <w14:ligatures w14:val="none"/>
+              </w:rPr>
+            </w:pPr>
+            <w:r>
+              <w:rPr>
+                <w:rFonts w:ascii="Times New Roman" w:eastAsia="Times New Roman" w:hAnsi="Times New Roman" w:cs="Times New Roman"/>
+                <w:kern w:val="0"/>
+                <w14:ligatures w14:val="none"/>
+              </w:rPr>
+              <w:t>Sales Comparison</w:t>
+            </w:r>
+          </w:p>
+        </w:tc>
+        <w:tc>
+          <w:tcPr>
+            <w:tcW w:w="5215" w:type="dxa"/>
+            <w:vAlign w:val="center"/>
+            <w:hideMark/>
+          </w:tcPr>
+          <w:p>
+            <w:pPr>
+              <w:rPr>
+                <w:rFonts w:ascii="Times New Roman" w:eastAsia="Times New Roman" w:hAnsi="Times New Roman" w:cs="Times New Roman"/>
+                <w:kern w:val="0"/>
+                <w14:ligatures w14:val="none"/>
+              </w:rPr>
+            </w:pPr>
+            <w:r>
+              <w:rPr>
+                <w:rFonts w:ascii="Times New Roman" w:eastAsia="Times New Roman" w:hAnsi="Times New Roman" w:cs="Times New Roman"/>
+                <w:kern w:val="0"/>
+                <w14:ligatures w14:val="none"/>
+              </w:rPr>
+              <w:t>Compare sales between food and electronic products.</w:t>
+            </w:r>
+          </w:p>
+        </w:tc>
+      </w:tr>
+      <w:tr>
+        <w:trPr>
+          <w:trHeight w:val="504"/>
+        </w:trPr>
+        <w:tc>
+          <w:tcPr>
+            <w:tcW w:w="1345" w:type="dxa"/>
+            <w:vAlign w:val="center"/>
+            <w:hideMark/>
+          </w:tcPr>
+          <w:p>
+            <w:pPr>
+              <w:jc w:val="center"/>
+              <w:rPr>
+                <w:rFonts w:ascii="Times New Roman" w:eastAsia="Times New Roman" w:hAnsi="Times New Roman" w:cs="Times New Roman"/>
+                <w:b/>
+                <w:bCs/>
+                <w:kern w:val="0"/>
+                <w:sz w:val="26"/>
+                <w:szCs w:val="26"/>
+                <w14:ligatures w14:val="none"/>
+              </w:rPr>
+            </w:pPr>
+            <w:r>
+              <w:rPr>
+                <w:rFonts w:ascii="Times New Roman" w:eastAsia="Times New Roman" w:hAnsi="Times New Roman" w:cs="Times New Roman"/>
+                <w:b/>
+                <w:bCs/>
+                <w:kern w:val="0"/>
+                <w:sz w:val="26"/>
+                <w:szCs w:val="26"/>
+                <w14:ligatures w14:val="none"/>
+              </w:rPr>
+              <w:t>RQ0</w:t>
+            </w:r>
+            <w:r>
+              <w:rPr>
+                <w:rFonts w:ascii="Times New Roman" w:eastAsia="Times New Roman" w:hAnsi="Times New Roman" w:cs="Times New Roman"/>
+                <w:b/>
+                <w:bCs/>
+                <w:kern w:val="0"/>
+                <w:sz w:val="26"/>
+                <w:szCs w:val="26"/>
+                <w14:ligatures w14:val="none"/>
+              </w:rPr>
+              <w:t>16</w:t>
+            </w:r>
+          </w:p>
+        </w:tc>
+        <w:tc>
+          <w:tcPr>
+            <w:tcW w:w="2790" w:type="dxa"/>
+            <w:vAlign w:val="center"/>
+            <w:hideMark/>
+          </w:tcPr>
+          <w:p>
+            <w:pPr>
+              <w:jc w:val="center"/>
+              <w:rPr>
+                <w:rFonts w:ascii="Times New Roman" w:eastAsia="Times New Roman" w:hAnsi="Times New Roman" w:cs="Times New Roman"/>
+                <w:kern w:val="0"/>
+                <w14:ligatures w14:val="none"/>
+              </w:rPr>
+            </w:pPr>
+            <w:r>
+              <w:rPr>
+                <w:rFonts w:ascii="Times New Roman" w:eastAsia="Times New Roman" w:hAnsi="Times New Roman" w:cs="Times New Roman"/>
+                <w:kern w:val="0"/>
+                <w14:ligatures w14:val="none"/>
+              </w:rPr>
+              <w:t>Product Purchase Summary</w:t>
+            </w:r>
+          </w:p>
+        </w:tc>
+        <w:tc>
+          <w:tcPr>
+            <w:tcW w:w="5215" w:type="dxa"/>
+            <w:vAlign w:val="center"/>
+            <w:hideMark/>
+          </w:tcPr>
+          <w:p>
+            <w:pPr>
+              <w:rPr>
+                <w:rFonts w:ascii="Times New Roman" w:eastAsia="Times New Roman" w:hAnsi="Times New Roman" w:cs="Times New Roman"/>
+                <w:kern w:val="0"/>
+                <w14:ligatures w14:val="none"/>
+              </w:rPr>
+            </w:pPr>
+            <w:r>
+              <w:rPr>
+                <w:rFonts w:ascii="Times New Roman" w:eastAsia="Times New Roman" w:hAnsi="Times New Roman" w:cs="Times New Roman"/>
+                <w:kern w:val="0"/>
+                <w14:ligatures w14:val="none"/>
+              </w:rPr>
+              <w:t>Retrieve product details with customer purchase counts.</w:t>
             </w:r>
           </w:p>
         </w:tc>
@@ -2089,13 +3050,12 @@
     </w:tbl>
     <w:p>
       <w:pPr>
-        <w:ind w:left="360" w:right="-360"/>
+        <w:spacing w:line="360" w:lineRule="auto"/>
+        <w:ind w:left="-360" w:right="-360"/>
         <w:rPr>
           <w:rFonts w:asciiTheme="majorBidi" w:hAnsiTheme="majorBidi" w:cstheme="majorBidi"/>
           <w:b/>
           <w:bCs/>
-          <w:sz w:val="28"/>
-          <w:szCs w:val="28"/>
           <w:lang w:bidi="ar-EG"/>
         </w:rPr>
       </w:pPr>

</xml_diff>